<commit_message>
Design doc w.o data
</commit_message>
<xml_diff>
--- a/DesignDocLetter&Sun.docx
+++ b/DesignDocLetter&Sun.docx
@@ -12,7 +12,6 @@
           <w:szCs w:val="28"/>
         </w:rPr>
       </w:pPr>
-      <w:bookmarkStart w:id="0" w:name="_GoBack"/>
     </w:p>
     <w:p>
       <w:pPr>
@@ -88,25 +87,34 @@
         </w:rPr>
         <w:t>The Instantiation of Brains</w:t>
       </w:r>
-    </w:p>
-    <w:p>
-      <w:pPr>
-        <w:jc w:val="center"/>
+      <w:r>
         <w:rPr>
           <w:rFonts w:ascii="Times" w:hAnsi="Times"/>
           <w:color w:val="000000" w:themeColor="text1"/>
           <w:sz w:val="36"/>
           <w:szCs w:val="36"/>
         </w:rPr>
-      </w:pPr>
-      <w:r>
+        <w:t xml:space="preserve"> Design Document</w:t>
+      </w:r>
+    </w:p>
+    <w:p>
+      <w:pPr>
+        <w:jc w:val="center"/>
         <w:rPr>
           <w:rFonts w:ascii="Times" w:hAnsi="Times"/>
           <w:color w:val="000000" w:themeColor="text1"/>
           <w:sz w:val="36"/>
           <w:szCs w:val="36"/>
         </w:rPr>
-        <w:t>Design Document, Final project</w:t>
+      </w:pPr>
+      <w:r>
+        <w:rPr>
+          <w:rFonts w:ascii="Times" w:hAnsi="Times"/>
+          <w:color w:val="000000" w:themeColor="text1"/>
+          <w:sz w:val="36"/>
+          <w:szCs w:val="36"/>
+        </w:rPr>
+        <w:t>Final project</w:t>
       </w:r>
     </w:p>
     <w:p>
@@ -258,43 +266,33 @@
         <w:jc w:val="center"/>
         <w:rPr>
           <w:rFonts w:ascii="Times" w:hAnsi="Times"/>
-          <w:color w:val="000000" w:themeColor="text1"/>
-        </w:rPr>
-      </w:pPr>
-      <w:hyperlink r:id="rId9" w:history="1">
-        <w:r>
-          <w:rPr>
-            <w:rStyle w:val="Hyperlink"/>
-            <w:rFonts w:ascii="Times" w:hAnsi="Times"/>
-          </w:rPr>
-          <w:t>Mletter1@unm.edu</w:t>
-        </w:r>
-      </w:hyperlink>
+        </w:rPr>
+      </w:pPr>
+      <w:r>
+        <w:rPr>
+          <w:rFonts w:ascii="Times" w:hAnsi="Times"/>
+        </w:rPr>
+        <w:t>mletter1@unm.edu</w:t>
+      </w:r>
     </w:p>
     <w:p>
       <w:pPr>
         <w:jc w:val="center"/>
         <w:rPr>
           <w:rFonts w:ascii="Times" w:hAnsi="Times"/>
-          <w:color w:val="000000" w:themeColor="text1"/>
-        </w:rPr>
-      </w:pPr>
-      <w:hyperlink r:id="rId10" w:history="1">
-        <w:r>
-          <w:rPr>
-            <w:rStyle w:val="Hyperlink"/>
-            <w:rFonts w:ascii="Times" w:hAnsi="Times"/>
-          </w:rPr>
-          <w:t>sun@unm.edu</w:t>
-        </w:r>
-      </w:hyperlink>
-      <w:r>
-        <w:rPr>
-          <w:rFonts w:ascii="Times" w:hAnsi="Times"/>
-          <w:color w:val="000000" w:themeColor="text1"/>
-        </w:rPr>
-        <w:t xml:space="preserve"> </w:t>
-      </w:r>
+        </w:rPr>
+      </w:pPr>
+      <w:r>
+        <w:rPr>
+          <w:rFonts w:ascii="Times" w:hAnsi="Times"/>
+        </w:rPr>
+        <w:t>sun@unm.edu</w:t>
+      </w:r>
+    </w:p>
+    <w:p>
+      <w:pPr>
+        <w:jc w:val="center"/>
+      </w:pPr>
     </w:p>
     <w:p>
       <w:pPr>
@@ -568,8 +566,14 @@
         <w:p>
           <w:pPr>
             <w:pStyle w:val="TOCHeading"/>
+            <w:rPr>
+              <w:color w:val="000000" w:themeColor="text1"/>
+            </w:rPr>
           </w:pPr>
           <w:r>
+            <w:rPr>
+              <w:color w:val="000000" w:themeColor="text1"/>
+            </w:rPr>
             <w:t>Table of Contents</w:t>
           </w:r>
         </w:p>
@@ -577,7 +581,7 @@
           <w:pPr>
             <w:pStyle w:val="TOC1"/>
             <w:tabs>
-              <w:tab w:val="right" w:leader="dot" w:pos="8630"/>
+              <w:tab w:val="right" w:leader="dot" w:pos="9350"/>
             </w:tabs>
             <w:rPr>
               <w:rFonts w:asciiTheme="minorHAnsi" w:hAnsiTheme="minorHAnsi"/>
@@ -591,6 +595,7 @@
             <w:rPr>
               <w:b w:val="0"/>
               <w:caps/>
+              <w:color w:val="000000" w:themeColor="text1"/>
               <w:sz w:val="22"/>
               <w:szCs w:val="22"/>
               <w:u w:val="single"/>
@@ -601,6 +606,7 @@
             <w:rPr>
               <w:b w:val="0"/>
               <w:caps/>
+              <w:color w:val="000000" w:themeColor="text1"/>
               <w:sz w:val="22"/>
               <w:szCs w:val="22"/>
               <w:u w:val="single"/>
@@ -611,6 +617,7 @@
             <w:rPr>
               <w:b w:val="0"/>
               <w:caps/>
+              <w:color w:val="000000" w:themeColor="text1"/>
               <w:sz w:val="22"/>
               <w:szCs w:val="22"/>
               <w:u w:val="single"/>
@@ -619,22 +626,15 @@
           </w:r>
           <w:r>
             <w:rPr>
-              <w:rFonts w:ascii="Times" w:hAnsi="Times" w:cs="Times"/>
-              <w:noProof/>
-            </w:rPr>
-            <w:t>1. Introduction +              <w:noProof/>
+            </w:rPr>
+            <w:t>Abstract  </w:t>
           </w:r>
           <w:r>
             <w:rPr>
               <w:noProof/>
             </w:rPr>
-            <w:t>:</w:t>
-          </w:r>
-          <w:r>
-            <w:rPr>
-              <w:noProof/>
-            </w:rPr>
             <w:tab/>
           </w:r>
           <w:r>
@@ -647,7 +647,7 @@
             <w:rPr>
               <w:noProof/>
             </w:rPr>
-            <w:instrText xml:space="preserve"> PAGEREF _Toc275871650 \h </w:instrText>
+            <w:instrText xml:space="preserve"> PAGEREF _Toc275962357 \h </w:instrText>
           </w:r>
           <w:r>
             <w:rPr>
@@ -664,7 +664,7 @@
             <w:rPr>
               <w:noProof/>
             </w:rPr>
-            <w:t>2</w:t>
+            <w:t>3</w:t>
           </w:r>
           <w:r>
             <w:rPr>
@@ -677,7 +677,7 @@
           <w:pPr>
             <w:pStyle w:val="TOC1"/>
             <w:tabs>
-              <w:tab w:val="right" w:leader="dot" w:pos="8630"/>
+              <w:tab w:val="right" w:leader="dot" w:pos="9350"/>
             </w:tabs>
             <w:rPr>
               <w:rFonts w:asciiTheme="minorHAnsi" w:hAnsiTheme="minorHAnsi"/>
@@ -689,7 +689,69 @@
           </w:pPr>
           <w:r>
             <w:rPr>
-              <w:rFonts w:ascii="Times" w:hAnsi="Times" w:cs="Times"/>
+              <w:noProof/>
+            </w:rPr>
+            <w:t>1. Introduction +</w:t>
+          </w:r>
+          <w:r>
+            <w:rPr>
+              <w:noProof/>
+            </w:rPr>
+            <w:tab/>
+          </w:r>
+          <w:r>
+            <w:rPr>
+              <w:noProof/>
+            </w:rPr>
+            <w:fldChar w:fldCharType="begin"/>
+          </w:r>
+          <w:r>
+            <w:rPr>
+              <w:noProof/>
+            </w:rPr>
+            <w:instrText xml:space="preserve"> PAGEREF _Toc275962358 \h </w:instrText>
+          </w:r>
+          <w:r>
+            <w:rPr>
+              <w:noProof/>
+            </w:rPr>
+          </w:r>
+          <w:r>
+            <w:rPr>
+              <w:noProof/>
+            </w:rPr>
+            <w:fldChar w:fldCharType="separate"/>
+          </w:r>
+          <w:r>
+            <w:rPr>
+              <w:noProof/>
+            </w:rPr>
+            <w:t>3</w:t>
+          </w:r>
+          <w:r>
+            <w:rPr>
+              <w:noProof/>
+            </w:rPr>
+            <w:fldChar w:fldCharType="end"/>
+          </w:r>
+        </w:p>
+        <w:p>
+          <w:pPr>
+            <w:pStyle w:val="TOC1"/>
+            <w:tabs>
+              <w:tab w:val="right" w:leader="dot" w:pos="9350"/>
+            </w:tabs>
+            <w:rPr>
+              <w:rFonts w:asciiTheme="minorHAnsi" w:hAnsiTheme="minorHAnsi"/>
+              <w:b w:val="0"/>
+              <w:noProof/>
+              <w:color w:val="auto"/>
+              <w:lang w:eastAsia="ja-JP"/>
+            </w:rPr>
+          </w:pPr>
+          <w:r>
+            <w:rPr>
               <w:noProof/>
             </w:rPr>
             <w:t>2. Description of Anticipated Designs</w:t>
@@ -698,12 +760,6 @@
             <w:rPr>
               <w:noProof/>
             </w:rPr>
-            <w:t>:</w:t>
-          </w:r>
-          <w:r>
-            <w:rPr>
-              <w:noProof/>
-            </w:rPr>
             <w:tab/>
           </w:r>
           <w:r>
@@ -716,7 +772,7 @@
             <w:rPr>
               <w:noProof/>
             </w:rPr>
-            <w:instrText xml:space="preserve"> PAGEREF _Toc275871651 \h </w:instrText>
+            <w:instrText xml:space="preserve"> PAGEREF _Toc275962359 \h </w:instrText>
           </w:r>
           <w:r>
             <w:rPr>
@@ -746,7 +802,7 @@
           <w:pPr>
             <w:pStyle w:val="TOC3"/>
             <w:tabs>
-              <w:tab w:val="right" w:leader="dot" w:pos="8630"/>
+              <w:tab w:val="right" w:leader="dot" w:pos="9350"/>
             </w:tabs>
             <w:rPr>
               <w:i w:val="0"/>
@@ -759,8 +815,9 @@
           <w:r>
             <w:rPr>
               <w:noProof/>
-            </w:rPr>
-            <w:t>2.1 Architecture 0: staying in place</w:t>
+              <w:color w:val="000000" w:themeColor="text1"/>
+            </w:rPr>
+            <w:t>2.1 Architecture 0: No movement, measure lifetime</w:t>
           </w:r>
           <w:r>
             <w:rPr>
@@ -778,7 +835,7 @@
             <w:rPr>
               <w:noProof/>
             </w:rPr>
-            <w:instrText xml:space="preserve"> PAGEREF _Toc275871652 \h </w:instrText>
+            <w:instrText xml:space="preserve"> PAGEREF _Toc275962360 \h </w:instrText>
           </w:r>
           <w:r>
             <w:rPr>
@@ -808,7 +865,7 @@
           <w:pPr>
             <w:pStyle w:val="TOC3"/>
             <w:tabs>
-              <w:tab w:val="right" w:leader="dot" w:pos="8630"/>
+              <w:tab w:val="right" w:leader="dot" w:pos="9350"/>
             </w:tabs>
             <w:rPr>
               <w:i w:val="0"/>
@@ -821,8 +878,9 @@
           <w:r>
             <w:rPr>
               <w:noProof/>
-            </w:rPr>
-            <w:t>2.2 Architecture 1: movement</w:t>
+              <w:color w:val="000000" w:themeColor="text1"/>
+            </w:rPr>
+            <w:t>2.2 Architecture 1: Movement, measure lifetime as a function of speed</w:t>
           </w:r>
           <w:r>
             <w:rPr>
@@ -840,7 +898,7 @@
             <w:rPr>
               <w:noProof/>
             </w:rPr>
-            <w:instrText xml:space="preserve"> PAGEREF _Toc275871653 \h </w:instrText>
+            <w:instrText xml:space="preserve"> PAGEREF _Toc275962361 \h </w:instrText>
           </w:r>
           <w:r>
             <w:rPr>
@@ -870,7 +928,7 @@
           <w:pPr>
             <w:pStyle w:val="TOC3"/>
             <w:tabs>
-              <w:tab w:val="right" w:leader="dot" w:pos="8630"/>
+              <w:tab w:val="right" w:leader="dot" w:pos="9350"/>
             </w:tabs>
             <w:rPr>
               <w:i w:val="0"/>
@@ -883,8 +941,9 @@
           <w:r>
             <w:rPr>
               <w:noProof/>
-            </w:rPr>
-            <w:t>2.3 Architecture 2: Movement and eat-all-on-contact</w:t>
+              <w:color w:val="000000" w:themeColor="text1"/>
+            </w:rPr>
+            <w:t>2.3 Architecture 2: Movement and eat-all-on-contact, measure lifetimes as a function of speed</w:t>
           </w:r>
           <w:r>
             <w:rPr>
@@ -902,7 +961,7 @@
             <w:rPr>
               <w:noProof/>
             </w:rPr>
-            <w:instrText xml:space="preserve"> PAGEREF _Toc275871654 \h </w:instrText>
+            <w:instrText xml:space="preserve"> PAGEREF _Toc275962362 \h </w:instrText>
           </w:r>
           <w:r>
             <w:rPr>
@@ -932,7 +991,7 @@
           <w:pPr>
             <w:pStyle w:val="TOC3"/>
             <w:tabs>
-              <w:tab w:val="right" w:leader="dot" w:pos="8630"/>
+              <w:tab w:val="right" w:leader="dot" w:pos="9350"/>
             </w:tabs>
             <w:rPr>
               <w:i w:val="0"/>
@@ -945,8 +1004,9 @@
           <w:r>
             <w:rPr>
               <w:noProof/>
-            </w:rPr>
-            <w:t>2.4 Architecture 3: Movement, eat all on contact, classification with Delta Rule Neuron for one eyelet</w:t>
+              <w:color w:val="000000" w:themeColor="text1"/>
+            </w:rPr>
+            <w:t>2.4 Architecture 3: Movement, eat all on contact, classification with Delta Rule Neuron for one eyelet, plot RMS training error versus eat event</w:t>
           </w:r>
           <w:r>
             <w:rPr>
@@ -964,7 +1024,7 @@
             <w:rPr>
               <w:noProof/>
             </w:rPr>
-            <w:instrText xml:space="preserve"> PAGEREF _Toc275871655 \h </w:instrText>
+            <w:instrText xml:space="preserve"> PAGEREF _Toc275962363 \h </w:instrText>
           </w:r>
           <w:r>
             <w:rPr>
@@ -981,7 +1041,7 @@
             <w:rPr>
               <w:noProof/>
             </w:rPr>
-            <w:t>3</w:t>
+            <w:t>4</w:t>
           </w:r>
           <w:r>
             <w:rPr>
@@ -994,7 +1054,7 @@
           <w:pPr>
             <w:pStyle w:val="TOC3"/>
             <w:tabs>
-              <w:tab w:val="right" w:leader="dot" w:pos="8630"/>
+              <w:tab w:val="right" w:leader="dot" w:pos="9350"/>
             </w:tabs>
             <w:rPr>
               <w:i w:val="0"/>
@@ -1007,6 +1067,7 @@
           <w:r>
             <w:rPr>
               <w:noProof/>
+              <w:color w:val="000000" w:themeColor="text1"/>
             </w:rPr>
             <w:t>2.5 Architecture 4-10: Movement based on light and sound inputs with additions of the Backpropagation algorithm.</w:t>
           </w:r>
@@ -1026,7 +1087,7 @@
             <w:rPr>
               <w:noProof/>
             </w:rPr>
-            <w:instrText xml:space="preserve"> PAGEREF _Toc275871656 \h </w:instrText>
+            <w:instrText xml:space="preserve"> PAGEREF _Toc275962364 \h </w:instrText>
           </w:r>
           <w:r>
             <w:rPr>
@@ -1043,7 +1104,7 @@
             <w:rPr>
               <w:noProof/>
             </w:rPr>
-            <w:t>3</w:t>
+            <w:t>4</w:t>
           </w:r>
           <w:r>
             <w:rPr>
@@ -1056,7 +1117,7 @@
           <w:pPr>
             <w:pStyle w:val="TOC1"/>
             <w:tabs>
-              <w:tab w:val="right" w:leader="dot" w:pos="8630"/>
+              <w:tab w:val="right" w:leader="dot" w:pos="9350"/>
             </w:tabs>
             <w:rPr>
               <w:rFonts w:asciiTheme="minorHAnsi" w:hAnsiTheme="minorHAnsi"/>
@@ -1068,7 +1129,6 @@
           </w:pPr>
           <w:r>
             <w:rPr>
-              <w:rFonts w:ascii="Times" w:hAnsi="Times" w:cs="Times"/>
               <w:noProof/>
             </w:rPr>
             <w:t>3. Learning Approach @@ -1078,12 +1138,6 @@
             <w:rPr>
               <w:noProof/>
             </w:rPr>
-            <w:t>:</w:t>
-          </w:r>
-          <w:r>
-            <w:rPr>
-              <w:noProof/>
-            </w:rPr>
             <w:tab/>
           </w:r>
           <w:r>
@@ -1096,7 +1150,7 @@
             <w:rPr>
               <w:noProof/>
             </w:rPr>
-            <w:instrText xml:space="preserve"> PAGEREF _Toc275871657 \h </w:instrText>
+            <w:instrText xml:space="preserve"> PAGEREF _Toc275962365 \h </w:instrText>
           </w:r>
           <w:r>
             <w:rPr>
@@ -1113,7 +1167,7 @@
             <w:rPr>
               <w:noProof/>
             </w:rPr>
-            <w:t>4</w:t>
+            <w:t>5</w:t>
           </w:r>
           <w:r>
             <w:rPr>
@@ -1126,7 +1180,7 @@
           <w:pPr>
             <w:pStyle w:val="TOC3"/>
             <w:tabs>
-              <w:tab w:val="right" w:leader="dot" w:pos="8630"/>
+              <w:tab w:val="right" w:leader="dot" w:pos="9350"/>
             </w:tabs>
             <w:rPr>
               <w:i w:val="0"/>
@@ -1139,8 +1193,9 @@
           <w:r>
             <w:rPr>
               <w:noProof/>
-            </w:rPr>
-            <w:t>3.1 Initial approach:</w:t>
+              <w:color w:val="000000" w:themeColor="text1"/>
+            </w:rPr>
+            <w:t>3.1 Initial approach</w:t>
           </w:r>
           <w:r>
             <w:rPr>
@@ -1158,7 +1213,7 @@
             <w:rPr>
               <w:noProof/>
             </w:rPr>
-            <w:instrText xml:space="preserve"> PAGEREF _Toc275871658 \h </w:instrText>
+            <w:instrText xml:space="preserve"> PAGEREF _Toc275962366 \h </w:instrText>
           </w:r>
           <w:r>
             <w:rPr>
@@ -1175,7 +1230,7 @@
             <w:rPr>
               <w:noProof/>
             </w:rPr>
-            <w:t>4</w:t>
+            <w:t>5</w:t>
           </w:r>
           <w:r>
             <w:rPr>
@@ -1188,7 +1243,7 @@
           <w:pPr>
             <w:pStyle w:val="TOC3"/>
             <w:tabs>
-              <w:tab w:val="right" w:leader="dot" w:pos="8630"/>
+              <w:tab w:val="right" w:leader="dot" w:pos="9350"/>
             </w:tabs>
             <w:rPr>
               <w:i w:val="0"/>
@@ -1201,8 +1256,9 @@
           <w:r>
             <w:rPr>
               <w:noProof/>
-            </w:rPr>
-            <w:t>3.2 learning:</w:t>
+              <w:color w:val="000000" w:themeColor="text1"/>
+            </w:rPr>
+            <w:t>3.2 Learning</w:t>
           </w:r>
           <w:r>
             <w:rPr>
@@ -1220,7 +1276,7 @@
             <w:rPr>
               <w:noProof/>
             </w:rPr>
-            <w:instrText xml:space="preserve"> PAGEREF _Toc275871659 \h </w:instrText>
+            <w:instrText xml:space="preserve"> PAGEREF _Toc275962367 \h </w:instrText>
           </w:r>
           <w:r>
             <w:rPr>
@@ -1237,7 +1293,7 @@
             <w:rPr>
               <w:noProof/>
             </w:rPr>
-            <w:t>4</w:t>
+            <w:t>5</w:t>
           </w:r>
           <w:r>
             <w:rPr>
@@ -1250,7 +1306,7 @@
           <w:pPr>
             <w:pStyle w:val="TOC3"/>
             <w:tabs>
-              <w:tab w:val="right" w:leader="dot" w:pos="8630"/>
+              <w:tab w:val="right" w:leader="dot" w:pos="9350"/>
             </w:tabs>
             <w:rPr>
               <w:i w:val="0"/>
@@ -1263,8 +1319,9 @@
           <w:r>
             <w:rPr>
               <w:noProof/>
-            </w:rPr>
-            <w:t>3.3 Combining the learning:</w:t>
+              <w:color w:val="000000" w:themeColor="text1"/>
+            </w:rPr>
+            <w:t>3.3 Combining the learning</w:t>
           </w:r>
           <w:r>
             <w:rPr>
@@ -1282,7 +1339,7 @@
             <w:rPr>
               <w:noProof/>
             </w:rPr>
-            <w:instrText xml:space="preserve"> PAGEREF _Toc275871660 \h </w:instrText>
+            <w:instrText xml:space="preserve"> PAGEREF _Toc275962368 \h </w:instrText>
           </w:r>
           <w:r>
             <w:rPr>
@@ -1299,7 +1356,7 @@
             <w:rPr>
               <w:noProof/>
             </w:rPr>
-            <w:t>4</w:t>
+            <w:t>5</w:t>
           </w:r>
           <w:r>
             <w:rPr>
@@ -1312,7 +1369,7 @@
           <w:pPr>
             <w:pStyle w:val="TOC1"/>
             <w:tabs>
-              <w:tab w:val="right" w:leader="dot" w:pos="8630"/>
+              <w:tab w:val="right" w:leader="dot" w:pos="9350"/>
             </w:tabs>
             <w:rPr>
               <w:rFonts w:asciiTheme="minorHAnsi" w:hAnsiTheme="minorHAnsi"/>
@@ -1324,16 +1381,9 @@
           </w:pPr>
           <w:r>
             <w:rPr>
-              <w:rFonts w:ascii="Times" w:hAnsi="Times" w:cs="Times"/>
-              <w:noProof/>
-            </w:rPr>
-            <w:t>4. Evaluation Approach</w:t>
-          </w:r>
-          <w:r>
-            <w:rPr>
-              <w:noProof/>
-            </w:rPr>
-            <w:t>:</w:t>
+              <w:noProof/>
+            </w:rPr>
+            <w:t>4. Evaluation Approach:</w:t>
           </w:r>
           <w:r>
             <w:rPr>
@@ -1351,7 +1401,7 @@
             <w:rPr>
               <w:noProof/>
             </w:rPr>
-            <w:instrText xml:space="preserve"> PAGEREF _Toc275871661 \h </w:instrText>
+            <w:instrText xml:space="preserve"> PAGEREF _Toc275962369 \h </w:instrText>
           </w:r>
           <w:r>
             <w:rPr>
@@ -1368,7 +1418,7 @@
             <w:rPr>
               <w:noProof/>
             </w:rPr>
-            <w:t>5</w:t>
+            <w:t>6</w:t>
           </w:r>
           <w:r>
             <w:rPr>
@@ -1381,7 +1431,7 @@
           <w:pPr>
             <w:pStyle w:val="TOC3"/>
             <w:tabs>
-              <w:tab w:val="right" w:leader="dot" w:pos="8630"/>
+              <w:tab w:val="right" w:leader="dot" w:pos="9350"/>
             </w:tabs>
             <w:rPr>
               <w:i w:val="0"/>
@@ -1394,6 +1444,7 @@
           <w:r>
             <w:rPr>
               <w:noProof/>
+              <w:color w:val="000000" w:themeColor="text1"/>
             </w:rPr>
             <w:t>4.1 Testing the robot/brain in the environment</w:t>
           </w:r>
@@ -1413,7 +1464,7 @@
             <w:rPr>
               <w:noProof/>
             </w:rPr>
-            <w:instrText xml:space="preserve"> PAGEREF _Toc275871662 \h </w:instrText>
+            <w:instrText xml:space="preserve"> PAGEREF _Toc275962370 \h </w:instrText>
           </w:r>
           <w:r>
             <w:rPr>
@@ -1430,7 +1481,7 @@
             <w:rPr>
               <w:noProof/>
             </w:rPr>
-            <w:t>5</w:t>
+            <w:t>6</w:t>
           </w:r>
           <w:r>
             <w:rPr>
@@ -1443,7 +1494,7 @@
           <w:pPr>
             <w:pStyle w:val="TOC3"/>
             <w:tabs>
-              <w:tab w:val="right" w:leader="dot" w:pos="8630"/>
+              <w:tab w:val="right" w:leader="dot" w:pos="9350"/>
             </w:tabs>
             <w:rPr>
               <w:i w:val="0"/>
@@ -1456,6 +1507,7 @@
           <w:r>
             <w:rPr>
               <w:noProof/>
+              <w:color w:val="000000" w:themeColor="text1"/>
             </w:rPr>
             <w:t>4.2 Collected Data</w:t>
           </w:r>
@@ -1475,7 +1527,7 @@
             <w:rPr>
               <w:noProof/>
             </w:rPr>
-            <w:instrText xml:space="preserve"> PAGEREF _Toc275871663 \h </w:instrText>
+            <w:instrText xml:space="preserve"> PAGEREF _Toc275962371 \h </w:instrText>
           </w:r>
           <w:r>
             <w:rPr>
@@ -1492,7 +1544,7 @@
             <w:rPr>
               <w:noProof/>
             </w:rPr>
-            <w:t>5</w:t>
+            <w:t>6</w:t>
           </w:r>
           <w:r>
             <w:rPr>
@@ -1505,7 +1557,7 @@
           <w:pPr>
             <w:pStyle w:val="TOC3"/>
             <w:tabs>
-              <w:tab w:val="right" w:leader="dot" w:pos="8630"/>
+              <w:tab w:val="right" w:leader="dot" w:pos="9350"/>
             </w:tabs>
             <w:rPr>
               <w:i w:val="0"/>
@@ -1518,6 +1570,7 @@
           <w:r>
             <w:rPr>
               <w:noProof/>
+              <w:color w:val="000000" w:themeColor="text1"/>
             </w:rPr>
             <w:t>4.3 Criteria for success of the project</w:t>
           </w:r>
@@ -1537,7 +1590,7 @@
             <w:rPr>
               <w:noProof/>
             </w:rPr>
-            <w:instrText xml:space="preserve"> PAGEREF _Toc275871664 \h </w:instrText>
+            <w:instrText xml:space="preserve"> PAGEREF _Toc275962372 \h </w:instrText>
           </w:r>
           <w:r>
             <w:rPr>
@@ -1554,7 +1607,7 @@
             <w:rPr>
               <w:noProof/>
             </w:rPr>
-            <w:t>5</w:t>
+            <w:t>6</w:t>
           </w:r>
           <w:r>
             <w:rPr>
@@ -1567,7 +1620,7 @@
           <w:pPr>
             <w:pStyle w:val="TOC1"/>
             <w:tabs>
-              <w:tab w:val="right" w:leader="dot" w:pos="8630"/>
+              <w:tab w:val="right" w:leader="dot" w:pos="9350"/>
             </w:tabs>
             <w:rPr>
               <w:rFonts w:asciiTheme="minorHAnsi" w:hAnsiTheme="minorHAnsi"/>
@@ -1579,17 +1632,10 @@
           </w:pPr>
           <w:r>
             <w:rPr>
-              <w:rFonts w:ascii="Times" w:hAnsi="Times" w:cs="Times"/>
               <w:noProof/>
             </w:rPr>
             <w:t>5. Analysis/Presentation Approach -</w:t>
-          </w:r>
-          <w:r>
-            <w:rPr>
-              <w:noProof/>
-            </w:rPr>
-            <w:t>:</w:t>
+:</w:t>
           </w:r>
           <w:r>
             <w:rPr>
@@ -1607,7 +1653,7 @@
             <w:rPr>
               <w:noProof/>
             </w:rPr>
-            <w:instrText xml:space="preserve"> PAGEREF _Toc275871665 \h </w:instrText>
+            <w:instrText xml:space="preserve"> PAGEREF _Toc275962373 \h </w:instrText>
           </w:r>
           <w:r>
             <w:rPr>
@@ -1624,7 +1670,7 @@
             <w:rPr>
               <w:noProof/>
             </w:rPr>
-            <w:t>5</w:t>
+            <w:t>6</w:t>
           </w:r>
           <w:r>
             <w:rPr>
@@ -1637,7 +1683,7 @@
           <w:pPr>
             <w:pStyle w:val="TOC3"/>
             <w:tabs>
-              <w:tab w:val="right" w:leader="dot" w:pos="8630"/>
+              <w:tab w:val="right" w:leader="dot" w:pos="9350"/>
             </w:tabs>
             <w:rPr>
               <w:i w:val="0"/>
@@ -1650,6 +1696,7 @@
           <w:r>
             <w:rPr>
               <w:noProof/>
+              <w:color w:val="000000" w:themeColor="text1"/>
             </w:rPr>
             <w:t>5.1 Analysis</w:t>
           </w:r>
@@ -1669,7 +1716,7 @@
             <w:rPr>
               <w:noProof/>
             </w:rPr>
-            <w:instrText xml:space="preserve"> PAGEREF _Toc275871666 \h </w:instrText>
+            <w:instrText xml:space="preserve"> PAGEREF _Toc275962374 \h </w:instrText>
           </w:r>
           <w:r>
             <w:rPr>
@@ -1686,7 +1733,7 @@
             <w:rPr>
               <w:noProof/>
             </w:rPr>
-            <w:t>5</w:t>
+            <w:t>6</w:t>
           </w:r>
           <w:r>
             <w:rPr>
@@ -1699,7 +1746,7 @@
           <w:pPr>
             <w:pStyle w:val="TOC3"/>
             <w:tabs>
-              <w:tab w:val="right" w:leader="dot" w:pos="8630"/>
+              <w:tab w:val="right" w:leader="dot" w:pos="9350"/>
             </w:tabs>
             <w:rPr>
               <w:i w:val="0"/>
@@ -1712,6 +1759,7 @@
           <w:r>
             <w:rPr>
               <w:noProof/>
+              <w:color w:val="000000" w:themeColor="text1"/>
             </w:rPr>
             <w:t>5.2 Presentation</w:t>
           </w:r>
@@ -1731,7 +1779,7 @@
             <w:rPr>
               <w:noProof/>
             </w:rPr>
-            <w:instrText xml:space="preserve"> PAGEREF _Toc275871667 \h </w:instrText>
+            <w:instrText xml:space="preserve"> PAGEREF _Toc275962375 \h </w:instrText>
           </w:r>
           <w:r>
             <w:rPr>
@@ -1748,7 +1796,7 @@
             <w:rPr>
               <w:noProof/>
             </w:rPr>
-            <w:t>5</w:t>
+            <w:t>7</w:t>
           </w:r>
           <w:r>
             <w:rPr>
@@ -1761,7 +1809,7 @@
           <w:pPr>
             <w:pStyle w:val="TOC1"/>
             <w:tabs>
-              <w:tab w:val="right" w:leader="dot" w:pos="8630"/>
+              <w:tab w:val="right" w:leader="dot" w:pos="9350"/>
             </w:tabs>
             <w:rPr>
               <w:rFonts w:asciiTheme="minorHAnsi" w:hAnsiTheme="minorHAnsi"/>
@@ -1773,7 +1821,6 @@
           </w:pPr>
           <w:r>
             <w:rPr>
-              <w:rFonts w:ascii="Times" w:hAnsi="Times" w:cs="Times"/>
               <w:noProof/>
             </w:rPr>
             <w:t>6. Preliminary Results</w:t>
@@ -1782,12 +1829,6 @@
             <w:rPr>
               <w:noProof/>
             </w:rPr>
-            <w:t>:</w:t>
-          </w:r>
-          <w:r>
-            <w:rPr>
-              <w:noProof/>
-            </w:rPr>
             <w:tab/>
           </w:r>
           <w:r>
@@ -1800,7 +1841,7 @@
             <w:rPr>
               <w:noProof/>
             </w:rPr>
-            <w:instrText xml:space="preserve"> PAGEREF _Toc275871668 \h </w:instrText>
+            <w:instrText xml:space="preserve"> PAGEREF _Toc275962376 \h </w:instrText>
           </w:r>
           <w:r>
             <w:rPr>
@@ -1817,7 +1858,259 @@
             <w:rPr>
               <w:noProof/>
             </w:rPr>
-            <w:t>6</w:t>
+            <w:t>7</w:t>
+          </w:r>
+          <w:r>
+            <w:rPr>
+              <w:noProof/>
+            </w:rPr>
+            <w:fldChar w:fldCharType="end"/>
+          </w:r>
+        </w:p>
+        <w:p>
+          <w:pPr>
+            <w:pStyle w:val="TOC3"/>
+            <w:tabs>
+              <w:tab w:val="right" w:leader="dot" w:pos="9350"/>
+            </w:tabs>
+            <w:rPr>
+              <w:i w:val="0"/>
+              <w:noProof/>
+              <w:sz w:val="24"/>
+              <w:szCs w:val="24"/>
+              <w:lang w:eastAsia="ja-JP"/>
+            </w:rPr>
+          </w:pPr>
+          <w:r>
+            <w:rPr>
+              <w:noProof/>
+              <w:color w:val="000000" w:themeColor="text1"/>
+            </w:rPr>
+            <w:t>6.1 Architecture 0: No movement, measure lifetime</w:t>
+          </w:r>
+          <w:r>
+            <w:rPr>
+              <w:noProof/>
+            </w:rPr>
+            <w:tab/>
+          </w:r>
+          <w:r>
+            <w:rPr>
+              <w:noProof/>
+            </w:rPr>
+            <w:fldChar w:fldCharType="begin"/>
+          </w:r>
+          <w:r>
+            <w:rPr>
+              <w:noProof/>
+            </w:rPr>
+            <w:instrText xml:space="preserve"> PAGEREF _Toc275962377 \h </w:instrText>
+          </w:r>
+          <w:r>
+            <w:rPr>
+              <w:noProof/>
+            </w:rPr>
+          </w:r>
+          <w:r>
+            <w:rPr>
+              <w:noProof/>
+            </w:rPr>
+            <w:fldChar w:fldCharType="separate"/>
+          </w:r>
+          <w:r>
+            <w:rPr>
+              <w:noProof/>
+            </w:rPr>
+            <w:t>7</w:t>
+          </w:r>
+          <w:r>
+            <w:rPr>
+              <w:noProof/>
+            </w:rPr>
+            <w:fldChar w:fldCharType="end"/>
+          </w:r>
+        </w:p>
+        <w:p>
+          <w:pPr>
+            <w:pStyle w:val="TOC3"/>
+            <w:tabs>
+              <w:tab w:val="right" w:leader="dot" w:pos="9350"/>
+            </w:tabs>
+            <w:rPr>
+              <w:i w:val="0"/>
+              <w:noProof/>
+              <w:sz w:val="24"/>
+              <w:szCs w:val="24"/>
+              <w:lang w:eastAsia="ja-JP"/>
+            </w:rPr>
+          </w:pPr>
+          <w:r>
+            <w:rPr>
+              <w:noProof/>
+              <w:color w:val="000000" w:themeColor="text1"/>
+            </w:rPr>
+            <w:t>6.2 Architecture 1: Movement, measure lifetime as a function of speed</w:t>
+          </w:r>
+          <w:r>
+            <w:rPr>
+              <w:noProof/>
+            </w:rPr>
+            <w:tab/>
+          </w:r>
+          <w:r>
+            <w:rPr>
+              <w:noProof/>
+            </w:rPr>
+            <w:fldChar w:fldCharType="begin"/>
+          </w:r>
+          <w:r>
+            <w:rPr>
+              <w:noProof/>
+            </w:rPr>
+            <w:instrText xml:space="preserve"> PAGEREF _Toc275962378 \h </w:instrText>
+          </w:r>
+          <w:r>
+            <w:rPr>
+              <w:noProof/>
+            </w:rPr>
+          </w:r>
+          <w:r>
+            <w:rPr>
+              <w:noProof/>
+            </w:rPr>
+            <w:fldChar w:fldCharType="separate"/>
+          </w:r>
+          <w:r>
+            <w:rPr>
+              <w:noProof/>
+            </w:rPr>
+            <w:t>7</w:t>
+          </w:r>
+          <w:r>
+            <w:rPr>
+              <w:noProof/>
+            </w:rPr>
+            <w:fldChar w:fldCharType="end"/>
+          </w:r>
+        </w:p>
+        <w:p>
+          <w:pPr>
+            <w:pStyle w:val="TOC3"/>
+            <w:tabs>
+              <w:tab w:val="right" w:leader="dot" w:pos="9350"/>
+            </w:tabs>
+            <w:rPr>
+              <w:i w:val="0"/>
+              <w:noProof/>
+              <w:sz w:val="24"/>
+              <w:szCs w:val="24"/>
+              <w:lang w:eastAsia="ja-JP"/>
+            </w:rPr>
+          </w:pPr>
+          <w:r>
+            <w:rPr>
+              <w:noProof/>
+              <w:color w:val="000000" w:themeColor="text1"/>
+            </w:rPr>
+            <w:t>6.3 Architecture 2: Movement and eat-all-on-contact, measure lifetimes as a function of speed</w:t>
+          </w:r>
+          <w:r>
+            <w:rPr>
+              <w:noProof/>
+            </w:rPr>
+            <w:tab/>
+          </w:r>
+          <w:r>
+            <w:rPr>
+              <w:noProof/>
+            </w:rPr>
+            <w:fldChar w:fldCharType="begin"/>
+          </w:r>
+          <w:r>
+            <w:rPr>
+              <w:noProof/>
+            </w:rPr>
+            <w:instrText xml:space="preserve"> PAGEREF _Toc275962379 \h </w:instrText>
+          </w:r>
+          <w:r>
+            <w:rPr>
+              <w:noProof/>
+            </w:rPr>
+          </w:r>
+          <w:r>
+            <w:rPr>
+              <w:noProof/>
+            </w:rPr>
+            <w:fldChar w:fldCharType="separate"/>
+          </w:r>
+          <w:r>
+            <w:rPr>
+              <w:noProof/>
+            </w:rPr>
+            <w:t>7</w:t>
+          </w:r>
+          <w:r>
+            <w:rPr>
+              <w:noProof/>
+            </w:rPr>
+            <w:fldChar w:fldCharType="end"/>
+          </w:r>
+        </w:p>
+        <w:p>
+          <w:pPr>
+            <w:pStyle w:val="TOC3"/>
+            <w:tabs>
+              <w:tab w:val="right" w:leader="dot" w:pos="9350"/>
+            </w:tabs>
+            <w:rPr>
+              <w:i w:val="0"/>
+              <w:noProof/>
+              <w:sz w:val="24"/>
+              <w:szCs w:val="24"/>
+              <w:lang w:eastAsia="ja-JP"/>
+            </w:rPr>
+          </w:pPr>
+          <w:r>
+            <w:rPr>
+              <w:noProof/>
+              <w:color w:val="000000" w:themeColor="text1"/>
+            </w:rPr>
+            <w:t>6.4 Architecture 3: Movement, eat all on contact, classification with Delta Rule Neuron for one eyelet, plot RMS training error versus eat event</w:t>
+          </w:r>
+          <w:r>
+            <w:rPr>
+              <w:noProof/>
+            </w:rPr>
+            <w:tab/>
+          </w:r>
+          <w:r>
+            <w:rPr>
+              <w:noProof/>
+            </w:rPr>
+            <w:fldChar w:fldCharType="begin"/>
+          </w:r>
+          <w:r>
+            <w:rPr>
+              <w:noProof/>
+            </w:rPr>
+            <w:instrText xml:space="preserve"> PAGEREF _Toc275962380 \h </w:instrText>
+          </w:r>
+          <w:r>
+            <w:rPr>
+              <w:noProof/>
+            </w:rPr>
+          </w:r>
+          <w:r>
+            <w:rPr>
+              <w:noProof/>
+            </w:rPr>
+            <w:fldChar w:fldCharType="separate"/>
+          </w:r>
+          <w:r>
+            <w:rPr>
+              <w:noProof/>
+            </w:rPr>
+            <w:t>7</w:t>
           </w:r>
           <w:r>
             <w:rPr>
@@ -1830,7 +2123,7 @@
           <w:pPr>
             <w:pStyle w:val="TOC1"/>
             <w:tabs>
-              <w:tab w:val="right" w:leader="dot" w:pos="8630"/>
+              <w:tab w:val="right" w:leader="dot" w:pos="9350"/>
             </w:tabs>
             <w:rPr>
               <w:rFonts w:asciiTheme="minorHAnsi" w:hAnsiTheme="minorHAnsi"/>
@@ -1842,7 +2135,6 @@
           </w:pPr>
           <w:r>
             <w:rPr>
-              <w:rFonts w:ascii="Times" w:hAnsi="Times" w:cs="Times"/>
               <w:noProof/>
             </w:rPr>
             <w:t>7. Known Issues</w:t>
@@ -1851,12 +2143,6 @@
             <w:rPr>
               <w:noProof/>
             </w:rPr>
-            <w:t>:</w:t>
-          </w:r>
-          <w:r>
-            <w:rPr>
-              <w:noProof/>
-            </w:rPr>
             <w:tab/>
           </w:r>
           <w:r>
@@ -1869,7 +2155,7 @@
             <w:rPr>
               <w:noProof/>
             </w:rPr>
-            <w:instrText xml:space="preserve"> PAGEREF _Toc275871669 \h </w:instrText>
+            <w:instrText xml:space="preserve"> PAGEREF _Toc275962381 \h </w:instrText>
           </w:r>
           <w:r>
             <w:rPr>
@@ -1886,7 +2172,7 @@
             <w:rPr>
               <w:noProof/>
             </w:rPr>
-            <w:t>6</w:t>
+            <w:t>8</w:t>
           </w:r>
           <w:r>
             <w:rPr>
@@ -1896,12 +2182,80 @@
           </w:r>
         </w:p>
         <w:p>
+          <w:pPr>
+            <w:pStyle w:val="TOC1"/>
+            <w:tabs>
+              <w:tab w:val="right" w:leader="dot" w:pos="9350"/>
+            </w:tabs>
+            <w:rPr>
+              <w:rFonts w:asciiTheme="minorHAnsi" w:hAnsiTheme="minorHAnsi"/>
+              <w:b w:val="0"/>
+              <w:noProof/>
+              <w:color w:val="auto"/>
+              <w:lang w:eastAsia="ja-JP"/>
+            </w:rPr>
+          </w:pPr>
+          <w:r>
+            <w:rPr>
+              <w:noProof/>
+            </w:rPr>
+            <w:t>8. References</w:t>
+          </w:r>
+          <w:r>
+            <w:rPr>
+              <w:noProof/>
+            </w:rPr>
+            <w:tab/>
+          </w:r>
+          <w:r>
+            <w:rPr>
+              <w:noProof/>
+            </w:rPr>
+            <w:fldChar w:fldCharType="begin"/>
+          </w:r>
+          <w:r>
+            <w:rPr>
+              <w:noProof/>
+            </w:rPr>
+            <w:instrText xml:space="preserve"> PAGEREF _Toc275962382 \h </w:instrText>
+          </w:r>
+          <w:r>
+            <w:rPr>
+              <w:noProof/>
+            </w:rPr>
+          </w:r>
+          <w:r>
+            <w:rPr>
+              <w:noProof/>
+            </w:rPr>
+            <w:fldChar w:fldCharType="separate"/>
+          </w:r>
+          <w:r>
+            <w:rPr>
+              <w:noProof/>
+            </w:rPr>
+            <w:t>8</w:t>
+          </w:r>
+          <w:r>
+            <w:rPr>
+              <w:noProof/>
+            </w:rPr>
+            <w:fldChar w:fldCharType="end"/>
+          </w:r>
+        </w:p>
+        <w:p>
+          <w:pPr>
+            <w:spacing w:line="360" w:lineRule="auto"/>
+            <w:rPr>
+              <w:rFonts w:ascii="Times" w:hAnsi="Times"/>
+            </w:rPr>
+          </w:pPr>
           <w:r>
             <w:rPr>
               <w:rFonts w:asciiTheme="majorHAnsi" w:hAnsiTheme="majorHAnsi"/>
               <w:b/>
               <w:caps/>
-              <w:color w:val="548DD4"/>
+              <w:color w:val="000000" w:themeColor="text1"/>
               <w:sz w:val="22"/>
               <w:szCs w:val="22"/>
               <w:u w:val="single"/>
@@ -1913,699 +2267,1322 @@
     </w:sdt>
     <w:p>
       <w:pPr>
-        <w:widowControl w:val="0"/>
-        <w:autoSpaceDE w:val="0"/>
-        <w:autoSpaceDN w:val="0"/>
-        <w:adjustRightInd w:val="0"/>
-        <w:spacing w:after="240"/>
         <w:rPr>
           <w:rFonts w:ascii="Times" w:hAnsi="Times" w:cs="Times"/>
-          <w:sz w:val="32"/>
-          <w:szCs w:val="32"/>
-        </w:rPr>
-      </w:pPr>
-    </w:p>
-    <w:p>
-      <w:pPr>
-        <w:widowControl w:val="0"/>
-        <w:autoSpaceDE w:val="0"/>
-        <w:autoSpaceDN w:val="0"/>
-        <w:adjustRightInd w:val="0"/>
-        <w:spacing w:after="240"/>
+        </w:rPr>
+      </w:pPr>
+      <w:r>
         <w:rPr>
           <w:rFonts w:ascii="Times" w:hAnsi="Times" w:cs="Times"/>
-          <w:sz w:val="32"/>
-          <w:szCs w:val="32"/>
-        </w:rPr>
-      </w:pPr>
-    </w:p>
-    <w:p>
-      <w:pPr>
-        <w:widowControl w:val="0"/>
-        <w:autoSpaceDE w:val="0"/>
-        <w:autoSpaceDN w:val="0"/>
-        <w:adjustRightInd w:val="0"/>
-        <w:spacing w:after="240"/>
-        <w:rPr>
-          <w:rFonts w:ascii="Times" w:hAnsi="Times" w:cs="Times"/>
-          <w:sz w:val="32"/>
-          <w:szCs w:val="32"/>
-        </w:rPr>
-      </w:pPr>
+        </w:rPr>
+        <w:br w:type="page"/>
+      </w:r>
     </w:p>
     <w:p>
       <w:pPr>
         <w:pStyle w:val="Heading1"/>
       </w:pPr>
-      <w:bookmarkStart w:id="1" w:name="_Toc275871650"/>
-      <w:r>
-        <w:rPr>
-          <w:rFonts w:ascii="Times" w:hAnsi="Times" w:cs="Times"/>
-        </w:rPr>
+    </w:p>
+    <w:p/>
+    <w:p>
+      <w:pPr>
+        <w:pStyle w:val="Heading1"/>
+      </w:pPr>
+      <w:bookmarkStart w:id="0" w:name="_Toc275962357"/>
+      <w:r>
+        <w:t>Abstract</w:t>
+      </w:r>
+      <w:r>
+        <w:t> +</w:t>
+      </w:r>
+      <w:bookmarkEnd w:id="0"/>
+    </w:p>
+    <w:p>
+      <w:pPr>
+        <w:ind w:firstLine="360"/>
+        <w:rPr>
+          <w:rFonts w:ascii="Times" w:hAnsi="Times"/>
+        </w:rPr>
+      </w:pPr>
+      <w:r>
+        <w:rPr>
+          <w:rFonts w:ascii="Times" w:hAnsi="Times"/>
+        </w:rPr>
+        <w:t xml:space="preserve">Add abstract here, single space, </w:t>
+      </w:r>
+      <w:proofErr w:type="gramStart"/>
+      <w:r>
+        <w:rPr>
+          <w:rFonts w:ascii="Times" w:hAnsi="Times"/>
+        </w:rPr>
+        <w:t>12pt</w:t>
+      </w:r>
+      <w:proofErr w:type="gramEnd"/>
+    </w:p>
+    <w:p>
+      <w:pPr>
+        <w:pStyle w:val="Heading1"/>
+      </w:pPr>
+      <w:bookmarkStart w:id="1" w:name="_Toc275962358"/>
+      <w:r>
         <w:t xml:space="preserve">1. </w:t>
       </w:r>
       <w:r>
-        <w:rPr>
-          <w:rFonts w:ascii="Times" w:hAnsi="Times" w:cs="Times"/>
-        </w:rPr>
         <w:t>Introduction  </w:t>
       </w:r>
-      <w:r>
-        <w:t>:</w:t>
-      </w:r>
       <w:bookmarkEnd w:id="1"/>
     </w:p>
     <w:p>
       <w:pPr>
+        <w:spacing w:line="360" w:lineRule="auto"/>
         <w:rPr>
           <w:rFonts w:ascii="Times" w:hAnsi="Times" w:cs="Times"/>
-          <w:sz w:val="32"/>
-          <w:szCs w:val="32"/>
-        </w:rPr>
-      </w:pPr>
-    </w:p>
-    <w:p>
+        </w:rPr>
+      </w:pPr>
+    </w:p>
+    <w:p>
+      <w:pPr>
+        <w:spacing w:line="360" w:lineRule="auto"/>
+        <w:ind w:firstLine="360"/>
+        <w:rPr>
+          <w:rFonts w:ascii="Times" w:hAnsi="Times"/>
+        </w:rPr>
+      </w:pPr>
       <w:r>
         <w:rPr>
           <w:rFonts w:ascii="Times" w:eastAsia="Arial Unicode MS" w:hAnsi="Times" w:cs="Arial Unicode MS"/>
           <w:color w:val="232323"/>
-          <w:sz w:val="28"/>
-          <w:szCs w:val="28"/>
-        </w:rPr>
-        <w:t xml:space="preserve">This paper rigorously establishes that </w:t>
+        </w:rPr>
+        <w:t>This paper rigorously establishes that neural network design models can be u</w:t>
       </w:r>
       <w:r>
         <w:rPr>
           <w:rFonts w:ascii="Times" w:eastAsia="Arial Unicode MS" w:hAnsi="Times" w:cs="Arial Unicode MS"/>
           <w:color w:val="232323"/>
-          <w:sz w:val="28"/>
-          <w:szCs w:val="28"/>
-        </w:rPr>
-        <w:t>neural network design models can be u</w:t>
+        </w:rPr>
+        <w:t xml:space="preserve">sed to manipulate learning on </w:t>
       </w:r>
       <w:r>
         <w:rPr>
           <w:rFonts w:ascii="Times" w:eastAsia="Arial Unicode MS" w:hAnsi="Times" w:cs="Arial Unicode MS"/>
           <w:color w:val="232323"/>
-          <w:sz w:val="28"/>
-          <w:szCs w:val="28"/>
-        </w:rPr>
-        <w:t xml:space="preserve">sed to manipulate learning on </w:t>
+        </w:rPr>
+        <w:t>simulated biological system.</w:t>
       </w:r>
       <w:r>
         <w:rPr>
           <w:rFonts w:ascii="Times" w:eastAsia="Arial Unicode MS" w:hAnsi="Times" w:cs="Arial Unicode MS"/>
           <w:color w:val="232323"/>
-          <w:sz w:val="28"/>
-          <w:szCs w:val="28"/>
-        </w:rPr>
-        <w:t>simulated biological system.</w:t>
+        </w:rPr>
+        <w:t xml:space="preserve"> All the research was done u</w:t>
       </w:r>
       <w:r>
         <w:rPr>
           <w:rFonts w:ascii="Times" w:eastAsia="Arial Unicode MS" w:hAnsi="Times" w:cs="Arial Unicode MS"/>
           <w:color w:val="232323"/>
-          <w:sz w:val="28"/>
-          <w:szCs w:val="28"/>
-        </w:rPr>
-        <w:t xml:space="preserve"> All the research was done Using professor Thomas Caudell’s animal robot environmental model.</w:t>
-      </w:r>
+        </w:rPr>
+        <w:t>sing professor Thomas Caudell’s animal robot environmental model.</w:t>
+      </w:r>
+      <w:sdt>
+        <w:sdtPr>
+          <w:rPr>
+            <w:rFonts w:ascii="Times" w:eastAsia="Arial Unicode MS" w:hAnsi="Times" w:cs="Arial Unicode MS"/>
+            <w:color w:val="232323"/>
+          </w:rPr>
+          <w:id w:val="1700191916"/>
+          <w:citation/>
+        </w:sdtPr>
+        <w:sdtContent>
+          <w:r>
+            <w:rPr>
+              <w:rFonts w:ascii="Times" w:eastAsia="Arial Unicode MS" w:hAnsi="Times" w:cs="Arial Unicode MS"/>
+              <w:color w:val="232323"/>
+            </w:rPr>
+            <w:fldChar w:fldCharType="begin"/>
+          </w:r>
+          <w:r>
+            <w:rPr>
+              <w:rFonts w:ascii="Times" w:eastAsia="Arial Unicode MS" w:hAnsi="Times" w:cs="Arial Unicode MS"/>
+              <w:color w:val="232323"/>
+            </w:rPr>
+            <w:instrText xml:space="preserve"> CITATION Tho \l 1033 </w:instrText>
+          </w:r>
+          <w:r>
+            <w:rPr>
+              <w:rFonts w:ascii="Times" w:eastAsia="Arial Unicode MS" w:hAnsi="Times" w:cs="Arial Unicode MS"/>
+              <w:color w:val="232323"/>
+            </w:rPr>
+            <w:fldChar w:fldCharType="separate"/>
+          </w:r>
+          <w:r>
+            <w:rPr>
+              <w:rFonts w:ascii="Times" w:eastAsia="Arial Unicode MS" w:hAnsi="Times" w:cs="Arial Unicode MS"/>
+              <w:noProof/>
+              <w:color w:val="232323"/>
+            </w:rPr>
+            <w:t xml:space="preserve"> </w:t>
+          </w:r>
+          <w:r>
+            <w:rPr>
+              <w:rFonts w:ascii="Times" w:eastAsia="Arial Unicode MS" w:hAnsi="Times" w:cs="Arial Unicode MS"/>
+              <w:noProof/>
+              <w:color w:val="232323"/>
+            </w:rPr>
+            <w:t>(Caudell)</w:t>
+          </w:r>
+          <w:r>
+            <w:rPr>
+              <w:rFonts w:ascii="Times" w:eastAsia="Arial Unicode MS" w:hAnsi="Times" w:cs="Arial Unicode MS"/>
+              <w:color w:val="232323"/>
+            </w:rPr>
+            <w:fldChar w:fldCharType="end"/>
+          </w:r>
+        </w:sdtContent>
+      </w:sdt>
       <w:r>
         <w:rPr>
           <w:rFonts w:ascii="Times" w:eastAsia="Arial Unicode MS" w:hAnsi="Times" w:cs="Arial Unicode MS"/>
           <w:color w:val="232323"/>
-          <w:sz w:val="28"/>
-          <w:szCs w:val="28"/>
-          <w:vertAlign w:val="superscript"/>
-        </w:rPr>
-        <w:t>1</w:t>
+        </w:rPr>
+        <w:t xml:space="preserve"> The</w:t>
       </w:r>
       <w:r>
         <w:rPr>
           <w:rFonts w:ascii="Times" w:eastAsia="Arial Unicode MS" w:hAnsi="Times" w:cs="Arial Unicode MS"/>
           <w:color w:val="232323"/>
-          <w:sz w:val="28"/>
-          <w:szCs w:val="28"/>
-        </w:rPr>
-        <w:t xml:space="preserve"> The</w:t>
+        </w:rPr>
+        <w:t xml:space="preserve"> starting point of the research involved 3 </w:t>
       </w:r>
       <w:r>
         <w:rPr>
           <w:rFonts w:ascii="Times" w:eastAsia="Arial Unicode MS" w:hAnsi="Times" w:cs="Arial Unicode MS"/>
           <w:color w:val="232323"/>
-          <w:sz w:val="28"/>
-          <w:szCs w:val="28"/>
-        </w:rPr>
-        <w:t xml:space="preserve"> starting point of the </w:t>
+        </w:rPr>
+        <w:t>architectures</w:t>
       </w:r>
       <w:r>
         <w:rPr>
           <w:rFonts w:ascii="Times" w:eastAsia="Arial Unicode MS" w:hAnsi="Times" w:cs="Arial Unicode MS"/>
           <w:color w:val="232323"/>
-          <w:sz w:val="28"/>
-          <w:szCs w:val="28"/>
-        </w:rPr>
-        <w:t xml:space="preserve">research involved 3 </w:t>
+        </w:rPr>
+        <w:t xml:space="preserve">, used to establish the parameters of life with respect to the simulated organism </w:t>
       </w:r>
       <w:r>
         <w:rPr>
           <w:rFonts w:ascii="Times" w:eastAsia="Arial Unicode MS" w:hAnsi="Times" w:cs="Arial Unicode MS"/>
           <w:color w:val="232323"/>
-          <w:sz w:val="28"/>
-          <w:szCs w:val="28"/>
-        </w:rPr>
-        <w:t>architectures</w:t>
+        </w:rPr>
+        <w:t>and its</w:t>
       </w:r>
       <w:r>
         <w:rPr>
           <w:rFonts w:ascii="Times" w:eastAsia="Arial Unicode MS" w:hAnsi="Times" w:cs="Arial Unicode MS"/>
           <w:color w:val="232323"/>
-          <w:sz w:val="28"/>
-          <w:szCs w:val="28"/>
-        </w:rPr>
-        <w:t>,</w:t>
+        </w:rPr>
+        <w:t xml:space="preserve"> environment.</w:t>
       </w:r>
       <w:r>
         <w:rPr>
           <w:rFonts w:ascii="Times" w:eastAsia="Arial Unicode MS" w:hAnsi="Times" w:cs="Arial Unicode MS"/>
           <w:color w:val="232323"/>
-          <w:sz w:val="28"/>
-          <w:szCs w:val="28"/>
-        </w:rPr>
-        <w:t xml:space="preserve"> </w:t>
+        </w:rPr>
+        <w:t xml:space="preserve"> These </w:t>
       </w:r>
       <w:r>
         <w:rPr>
           <w:rFonts w:ascii="Times" w:eastAsia="Arial Unicode MS" w:hAnsi="Times" w:cs="Arial Unicode MS"/>
           <w:color w:val="232323"/>
-          <w:sz w:val="28"/>
-          <w:szCs w:val="28"/>
-        </w:rPr>
-        <w:t xml:space="preserve">used to establish the parameters of life with respect to the simulated organism </w:t>
+        </w:rPr>
+        <w:t xml:space="preserve">provide a basis for analyzing the implemented neural </w:t>
       </w:r>
       <w:r>
         <w:rPr>
           <w:rFonts w:ascii="Times" w:eastAsia="Arial Unicode MS" w:hAnsi="Times" w:cs="Arial Unicode MS"/>
           <w:color w:val="232323"/>
-          <w:sz w:val="28"/>
-          <w:szCs w:val="28"/>
-        </w:rPr>
-        <w:t>and its</w:t>
+        </w:rPr>
+        <w:t>network</w:t>
       </w:r>
       <w:r>
         <w:rPr>
           <w:rFonts w:ascii="Times" w:eastAsia="Arial Unicode MS" w:hAnsi="Times" w:cs="Arial Unicode MS"/>
           <w:color w:val="232323"/>
-          <w:sz w:val="28"/>
-          <w:szCs w:val="28"/>
-        </w:rPr>
-        <w:t xml:space="preserve"> environment.</w:t>
+        </w:rPr>
+        <w:t xml:space="preserve"> algorithms. The goal </w:t>
       </w:r>
       <w:r>
         <w:rPr>
           <w:rFonts w:ascii="Times" w:eastAsia="Arial Unicode MS" w:hAnsi="Times" w:cs="Arial Unicode MS"/>
           <w:color w:val="232323"/>
-          <w:sz w:val="28"/>
-          <w:szCs w:val="28"/>
-        </w:rPr>
-        <w:t xml:space="preserve"> These </w:t>
+        </w:rPr>
+        <w:t>of which</w:t>
       </w:r>
       <w:r>
         <w:rPr>
           <w:rFonts w:ascii="Times" w:eastAsia="Arial Unicode MS" w:hAnsi="Times" w:cs="Arial Unicode MS"/>
           <w:color w:val="232323"/>
-          <w:sz w:val="28"/>
-          <w:szCs w:val="28"/>
-        </w:rPr>
-        <w:t xml:space="preserve">provide a basis for analyzing the implemented neural </w:t>
+        </w:rPr>
+        <w:t xml:space="preserve"> is to create a “neuron” based brain for the organism to live as long as possible in its environment</w:t>
       </w:r>
       <w:r>
         <w:rPr>
           <w:rFonts w:ascii="Times" w:eastAsia="Arial Unicode MS" w:hAnsi="Times" w:cs="Arial Unicode MS"/>
           <w:color w:val="232323"/>
-          <w:sz w:val="28"/>
-          <w:szCs w:val="28"/>
-        </w:rPr>
-        <w:t>network</w:t>
+        </w:rPr>
+        <w:t>, and determine what neuronal design structures degrade or enhance this attribute</w:t>
       </w:r>
       <w:r>
         <w:rPr>
           <w:rFonts w:ascii="Times" w:eastAsia="Arial Unicode MS" w:hAnsi="Times" w:cs="Arial Unicode MS"/>
           <w:color w:val="232323"/>
-          <w:sz w:val="28"/>
-          <w:szCs w:val="28"/>
-        </w:rPr>
-        <w:t xml:space="preserve"> algorithms. The goal </w:t>
-      </w:r>
-      <w:r>
-        <w:rPr>
-          <w:rFonts w:ascii="Times" w:eastAsia="Arial Unicode MS" w:hAnsi="Times" w:cs="Arial Unicode MS"/>
-          <w:color w:val="232323"/>
-          <w:sz w:val="28"/>
-          <w:szCs w:val="28"/>
-        </w:rPr>
-        <w:t>of which</w:t>
-      </w:r>
-      <w:r>
-        <w:rPr>
-          <w:rFonts w:ascii="Times" w:eastAsia="Arial Unicode MS" w:hAnsi="Times" w:cs="Arial Unicode MS"/>
-          <w:color w:val="232323"/>
-          <w:sz w:val="28"/>
-          <w:szCs w:val="28"/>
-        </w:rPr>
-        <w:t xml:space="preserve"> is to create a “neuron” based brain for the organism to live as long as possible in its environment. </w:t>
+        </w:rPr>
+        <w:t xml:space="preserve">. </w:t>
       </w:r>
     </w:p>
     <w:p>
       <w:pPr>
         <w:pStyle w:val="Heading1"/>
       </w:pPr>
-      <w:bookmarkStart w:id="2" w:name="_Toc275871651"/>
-      <w:r>
-        <w:rPr>
-          <w:rFonts w:ascii="Times" w:hAnsi="Times" w:cs="Times"/>
-        </w:rPr>
+      <w:bookmarkStart w:id="2" w:name="_Toc275962359"/>
+      <w:r>
         <w:t xml:space="preserve">2. </w:t>
       </w:r>
       <w:r>
-        <w:rPr>
-          <w:rFonts w:ascii="Times" w:hAnsi="Times" w:cs="Times"/>
-        </w:rPr>
-        <w:t>Description of Anticipated Designs</w:t>
-      </w:r>
-      <w:r>
+        <w:t xml:space="preserve">Description of Anticipated </w:t>
+      </w:r>
+      <w:r>
+        <w:t>Designs</w:t>
+      </w:r>
+      <w:bookmarkEnd w:id="2"/>
+    </w:p>
+    <w:p>
+      <w:pPr>
+        <w:pStyle w:val="Heading3"/>
+        <w:spacing w:line="360" w:lineRule="auto"/>
+        <w:rPr>
+          <w:color w:val="000000" w:themeColor="text1"/>
+        </w:rPr>
+      </w:pPr>
+      <w:bookmarkStart w:id="3" w:name="_Toc275962360"/>
+      <w:r>
+        <w:rPr>
+          <w:color w:val="000000" w:themeColor="text1"/>
+        </w:rPr>
+        <w:t xml:space="preserve">2.1 </w:t>
+      </w:r>
+      <w:r>
+        <w:rPr>
+          <w:color w:val="000000" w:themeColor="text1"/>
+        </w:rPr>
+        <w:t xml:space="preserve">Architecture 0: </w:t>
+      </w:r>
+      <w:r>
+        <w:rPr>
+          <w:color w:val="000000" w:themeColor="text1"/>
+        </w:rPr>
+        <w:t>No movement, measure lifetime</w:t>
+      </w:r>
+      <w:bookmarkEnd w:id="3"/>
+    </w:p>
+    <w:p/>
+    <w:p>
+      <w:pPr>
+        <w:spacing w:line="360" w:lineRule="auto"/>
+        <w:ind w:firstLine="360"/>
+        <w:rPr>
+          <w:rFonts w:ascii="Times" w:hAnsi="Times"/>
+          <w:color w:val="000000" w:themeColor="text1"/>
+        </w:rPr>
+      </w:pPr>
+      <w:r>
+        <w:rPr>
+          <w:rFonts w:ascii="Times" w:hAnsi="Times"/>
+          <w:color w:val="000000" w:themeColor="text1"/>
+        </w:rPr>
+        <w:t>In this design, the robot animal was set to stay in one place until it dies</w:t>
+      </w:r>
+      <w:r>
+        <w:rPr>
+          <w:rFonts w:ascii="Times" w:hAnsi="Times"/>
+          <w:color w:val="000000" w:themeColor="text1"/>
+        </w:rPr>
+        <w:t>.</w:t>
+      </w:r>
+    </w:p>
+    <w:p>
+      <w:pPr>
+        <w:spacing w:line="360" w:lineRule="auto"/>
+        <w:ind w:firstLine="360"/>
+        <w:rPr>
+          <w:rFonts w:ascii="Times" w:hAnsi="Times"/>
+          <w:color w:val="000000" w:themeColor="text1"/>
+        </w:rPr>
+      </w:pPr>
+    </w:p>
+    <w:p>
+      <w:pPr>
+        <w:pStyle w:val="Heading3"/>
+        <w:spacing w:line="360" w:lineRule="auto"/>
+        <w:rPr>
+          <w:color w:val="000000" w:themeColor="text1"/>
+        </w:rPr>
+      </w:pPr>
+      <w:bookmarkStart w:id="4" w:name="_Toc275962361"/>
+      <w:r>
+        <w:rPr>
+          <w:color w:val="000000" w:themeColor="text1"/>
+        </w:rPr>
+        <w:t xml:space="preserve">2.2 </w:t>
+      </w:r>
+      <w:r>
+        <w:rPr>
+          <w:color w:val="000000" w:themeColor="text1"/>
+        </w:rPr>
+        <w:t xml:space="preserve">Architecture 1: </w:t>
+      </w:r>
+      <w:r>
+        <w:rPr>
+          <w:color w:val="000000" w:themeColor="text1"/>
+        </w:rPr>
+        <w:t>M</w:t>
+      </w:r>
+      <w:r>
+        <w:rPr>
+          <w:color w:val="000000" w:themeColor="text1"/>
+        </w:rPr>
+        <w:t>ovement</w:t>
+      </w:r>
+      <w:r>
+        <w:rPr>
+          <w:color w:val="000000" w:themeColor="text1"/>
+        </w:rPr>
+        <w:t>, measure lifetime as a function of speed</w:t>
+      </w:r>
+      <w:bookmarkEnd w:id="4"/>
+    </w:p>
+    <w:p>
+      <w:pPr>
+        <w:spacing w:line="360" w:lineRule="auto"/>
+        <w:ind w:firstLine="360"/>
+        <w:rPr>
+          <w:rFonts w:ascii="Times" w:hAnsi="Times"/>
+          <w:color w:val="000000" w:themeColor="text1"/>
+        </w:rPr>
+      </w:pPr>
+    </w:p>
+    <w:p>
+      <w:pPr>
+        <w:spacing w:line="360" w:lineRule="auto"/>
+        <w:ind w:firstLine="360"/>
+        <w:rPr>
+          <w:rFonts w:ascii="Times" w:hAnsi="Times"/>
+          <w:color w:val="000000" w:themeColor="text1"/>
+        </w:rPr>
+      </w:pPr>
+      <w:r>
+        <w:rPr>
+          <w:rFonts w:ascii="Times" w:hAnsi="Times"/>
+          <w:color w:val="000000" w:themeColor="text1"/>
+        </w:rPr>
+        <w:t>In this design, the robot animal was set to move in a direction until it dies. The direction was incremented by 5</w:t>
+      </w:r>
+      <w:r>
+        <w:rPr>
+          <w:rFonts w:ascii="Times" w:hAnsi="Times"/>
+          <w:color w:val="000000" w:themeColor="text1"/>
+          <w:vertAlign w:val="superscript"/>
+        </w:rPr>
+        <w:t>o</w:t>
+      </w:r>
+      <w:r>
+        <w:rPr>
+          <w:rFonts w:ascii="Times" w:hAnsi="Times"/>
+          <w:color w:val="000000" w:themeColor="text1"/>
+        </w:rPr>
+        <w:t xml:space="preserve"> after every </w:t>
+      </w:r>
+      <w:r>
+        <w:rPr>
+          <w:rFonts w:ascii="Times" w:hAnsi="Times"/>
+          <w:color w:val="000000" w:themeColor="text1"/>
+        </w:rPr>
+        <w:t>epoch</w:t>
+      </w:r>
+      <w:r>
+        <w:rPr>
+          <w:rFonts w:ascii="Times" w:hAnsi="Times"/>
+          <w:color w:val="000000" w:themeColor="text1"/>
+        </w:rPr>
+        <w:t>.</w:t>
+      </w:r>
+    </w:p>
+    <w:p>
+      <w:pPr>
+        <w:spacing w:line="360" w:lineRule="auto"/>
+        <w:ind w:firstLine="360"/>
+        <w:rPr>
+          <w:rFonts w:ascii="Times" w:hAnsi="Times"/>
+          <w:color w:val="000000" w:themeColor="text1"/>
+        </w:rPr>
+      </w:pPr>
+    </w:p>
+    <w:p>
+      <w:pPr>
+        <w:pStyle w:val="Heading3"/>
+        <w:spacing w:line="360" w:lineRule="auto"/>
+        <w:rPr>
+          <w:color w:val="000000" w:themeColor="text1"/>
+        </w:rPr>
+      </w:pPr>
+      <w:bookmarkStart w:id="5" w:name="_Toc275962362"/>
+      <w:r>
+        <w:rPr>
+          <w:color w:val="000000" w:themeColor="text1"/>
+        </w:rPr>
+        <w:t xml:space="preserve">2.3 </w:t>
+      </w:r>
+      <w:r>
+        <w:rPr>
+          <w:color w:val="000000" w:themeColor="text1"/>
+        </w:rPr>
+        <w:t>Architecture 2: Movement and eat-all-on-contact</w:t>
+      </w:r>
+      <w:r>
+        <w:rPr>
+          <w:color w:val="000000" w:themeColor="text1"/>
+        </w:rPr>
+        <w:t>, measure lifetimes as a function of speed</w:t>
+      </w:r>
+      <w:bookmarkEnd w:id="5"/>
+    </w:p>
+    <w:p>
+      <w:pPr>
+        <w:spacing w:line="360" w:lineRule="auto"/>
+        <w:ind w:firstLine="360"/>
+        <w:rPr>
+          <w:rFonts w:ascii="Times" w:hAnsi="Times"/>
+          <w:color w:val="000000" w:themeColor="text1"/>
+        </w:rPr>
+      </w:pPr>
+    </w:p>
+    <w:p>
+      <w:pPr>
+        <w:spacing w:line="360" w:lineRule="auto"/>
+        <w:ind w:firstLine="360"/>
+        <w:rPr>
+          <w:rFonts w:ascii="Times" w:hAnsi="Times"/>
+          <w:color w:val="000000" w:themeColor="text1"/>
+        </w:rPr>
+      </w:pPr>
+      <w:r>
+        <w:rPr>
+          <w:rFonts w:ascii="Times" w:hAnsi="Times"/>
+          <w:color w:val="000000" w:themeColor="text1"/>
+        </w:rPr>
+        <w:t>In this design, the robot animal was set to move in a direction, eating everything in its path, until it dies. The direction was incremented by 5</w:t>
+      </w:r>
+      <w:r>
+        <w:rPr>
+          <w:rFonts w:ascii="Times" w:hAnsi="Times"/>
+          <w:color w:val="000000" w:themeColor="text1"/>
+          <w:vertAlign w:val="superscript"/>
+        </w:rPr>
+        <w:t>o</w:t>
+      </w:r>
+      <w:r>
+        <w:rPr>
+          <w:rFonts w:ascii="Times" w:hAnsi="Times"/>
+          <w:color w:val="000000" w:themeColor="text1"/>
+        </w:rPr>
+        <w:t>, after every epoch. The goal of which is to establish weather there is good food and bad food on the board.</w:t>
+      </w:r>
+    </w:p>
+    <w:p>
+      <w:pPr>
+        <w:spacing w:line="360" w:lineRule="auto"/>
+        <w:ind w:firstLine="360"/>
+        <w:rPr>
+          <w:rFonts w:ascii="Times" w:hAnsi="Times"/>
+          <w:color w:val="000000" w:themeColor="text1"/>
+        </w:rPr>
+      </w:pPr>
+    </w:p>
+    <w:p>
+      <w:pPr>
+        <w:pStyle w:val="Heading3"/>
+        <w:spacing w:line="360" w:lineRule="auto"/>
+        <w:rPr>
+          <w:color w:val="000000" w:themeColor="text1"/>
+        </w:rPr>
+      </w:pPr>
+      <w:bookmarkStart w:id="6" w:name="_Toc275962363"/>
+      <w:r>
+        <w:rPr>
+          <w:color w:val="000000" w:themeColor="text1"/>
+        </w:rPr>
+        <w:t xml:space="preserve">2.4 </w:t>
+      </w:r>
+      <w:r>
+        <w:rPr>
+          <w:color w:val="000000" w:themeColor="text1"/>
+        </w:rPr>
+        <w:t>Architecture 3</w:t>
+      </w:r>
+      <w:r>
+        <w:rPr>
+          <w:color w:val="000000" w:themeColor="text1"/>
+        </w:rPr>
         <w:t>:</w:t>
       </w:r>
-      <w:bookmarkEnd w:id="2"/>
-    </w:p>
-    <w:p/>
+      <w:r>
+        <w:rPr>
+          <w:color w:val="000000" w:themeColor="text1"/>
+        </w:rPr>
+        <w:t xml:space="preserve"> Movement, eat all on contact, classification with Delta Rule Neuron for one eyelet</w:t>
+      </w:r>
+      <w:r>
+        <w:rPr>
+          <w:color w:val="000000" w:themeColor="text1"/>
+        </w:rPr>
+        <w:t>, plot RMS training error versus eat event</w:t>
+      </w:r>
+      <w:bookmarkEnd w:id="6"/>
+    </w:p>
+    <w:p>
+      <w:pPr>
+        <w:spacing w:line="360" w:lineRule="auto"/>
+        <w:ind w:firstLine="360"/>
+        <w:rPr>
+          <w:rFonts w:ascii="Times" w:hAnsi="Times"/>
+          <w:color w:val="000000" w:themeColor="text1"/>
+        </w:rPr>
+      </w:pPr>
+    </w:p>
+    <w:p>
+      <w:pPr>
+        <w:spacing w:line="360" w:lineRule="auto"/>
+        <w:ind w:firstLine="360"/>
+        <w:rPr>
+          <w:rFonts w:ascii="Times" w:hAnsi="Times"/>
+          <w:color w:val="000000" w:themeColor="text1"/>
+        </w:rPr>
+      </w:pPr>
+      <w:r>
+        <w:rPr>
+          <w:rFonts w:ascii="Times" w:hAnsi="Times"/>
+          <w:color w:val="000000" w:themeColor="text1"/>
+        </w:rPr>
+        <w:t>In this design, the robot animal was set to move in a direction, eating everything in its path, until it dies. The direction was incremented by 5</w:t>
+      </w:r>
+      <w:r>
+        <w:rPr>
+          <w:rFonts w:ascii="Times" w:hAnsi="Times"/>
+          <w:color w:val="000000" w:themeColor="text1"/>
+          <w:vertAlign w:val="superscript"/>
+        </w:rPr>
+        <w:t>o</w:t>
+      </w:r>
+      <w:r>
+        <w:rPr>
+          <w:rFonts w:ascii="Times" w:hAnsi="Times"/>
+          <w:color w:val="000000" w:themeColor="text1"/>
+        </w:rPr>
+        <w:t>, after every epoch. The goal of which is to classify good food and bad food on the board based on the LMS neuron architecture. It is expected that this architecture will be used later for movement based on food classification based on light input.</w:t>
+      </w:r>
+    </w:p>
+    <w:p>
+      <w:pPr>
+        <w:spacing w:line="360" w:lineRule="auto"/>
+        <w:ind w:firstLine="360"/>
+        <w:rPr>
+          <w:rFonts w:ascii="Times" w:hAnsi="Times"/>
+          <w:color w:val="000000" w:themeColor="text1"/>
+        </w:rPr>
+      </w:pPr>
+    </w:p>
     <w:p>
       <w:pPr>
         <w:pStyle w:val="Heading3"/>
-      </w:pPr>
-      <w:bookmarkStart w:id="3" w:name="_Toc275871652"/>
-      <w:r>
-        <w:t>2.1 Architecture 0:</w:t>
-      </w:r>
-      <w:r>
-        <w:t xml:space="preserve"> </w:t>
-      </w:r>
-      <w:r>
-        <w:t>staying in place</w:t>
-      </w:r>
-      <w:bookmarkEnd w:id="3"/>
-    </w:p>
-    <w:p/>
-    <w:p>
-      <w:r>
-        <w:t>In this design, the robot animal was set to stay in one place until it dies</w:t>
-      </w:r>
-    </w:p>
-    <w:p>
-      <w:pPr>
-        <w:pStyle w:val="Heading3"/>
-      </w:pPr>
-      <w:bookmarkStart w:id="4" w:name="_Toc275871653"/>
-      <w:r>
-        <w:t>2.2 Architecture 1:</w:t>
-      </w:r>
-      <w:r>
-        <w:t xml:space="preserve"> </w:t>
-      </w:r>
-      <w:r>
-        <w:t>movement</w:t>
-      </w:r>
-      <w:bookmarkEnd w:id="4"/>
-    </w:p>
-    <w:p/>
-    <w:p>
-      <w:r>
-        <w:t>In this design, the robot animal was set to move in a direction until it dies. The direction was incremented by 5</w:t>
-      </w:r>
-      <w:r>
-        <w:rPr>
-          <w:vertAlign w:val="superscript"/>
-        </w:rPr>
-        <w:t>o</w:t>
-      </w:r>
-      <w:r>
-        <w:t xml:space="preserve">, after every </w:t>
-      </w:r>
-      <w:r>
-        <w:t>epoch</w:t>
-      </w:r>
-      <w:r>
-        <w:t>.</w:t>
-      </w:r>
-    </w:p>
-    <w:p/>
-    <w:p>
-      <w:pPr>
-        <w:pStyle w:val="Heading3"/>
-      </w:pPr>
-      <w:bookmarkStart w:id="5" w:name="_Toc275871654"/>
-      <w:r>
-        <w:t>2.3 Architecture 2: Movement and eat-all-on-contact</w:t>
-      </w:r>
-      <w:bookmarkEnd w:id="5"/>
-    </w:p>
-    <w:p/>
-    <w:p>
-      <w:r>
-        <w:t>In this design, the robot animal was set to move in a direction, eating everything in its path, until it dies. The direction was incremented by 5</w:t>
-      </w:r>
-      <w:r>
-        <w:rPr>
-          <w:vertAlign w:val="superscript"/>
-        </w:rPr>
-        <w:t>o</w:t>
-      </w:r>
-      <w:r>
-        <w:t>, after every epoch. The goal of which is to establish weather there is good food and bad food on the board.</w:t>
-      </w:r>
-    </w:p>
-    <w:p/>
-    <w:p>
-      <w:pPr>
-        <w:pStyle w:val="Heading3"/>
-      </w:pPr>
-      <w:bookmarkStart w:id="6" w:name="_Toc275871655"/>
-      <w:r>
-        <w:t>2.4 Architecture 3</w:t>
-      </w:r>
-      <w:r>
-        <w:t>:</w:t>
-      </w:r>
-      <w:r>
-        <w:t xml:space="preserve"> </w:t>
-      </w:r>
-      <w:r>
-        <w:t>Movement, eat all on contact, classification with Delta Rule Neuron for one eyelet</w:t>
-      </w:r>
-      <w:bookmarkEnd w:id="6"/>
-    </w:p>
-    <w:p/>
-    <w:p>
-      <w:r>
-        <w:t>In this design, the robot animal was set to move in a direction, eating everything in its path, until it dies. The direction was incremented by 5</w:t>
-      </w:r>
-      <w:r>
-        <w:rPr>
-          <w:vertAlign w:val="superscript"/>
-        </w:rPr>
-        <w:t>o</w:t>
-      </w:r>
-      <w:r>
-        <w:t>, after every epoch. The goal of which is to classify good food and bad food on the board based on the LMS neuron architecture. It is expected that this architecture will be used later for movement based on food classification based on light input.</w:t>
-      </w:r>
-    </w:p>
-    <w:p/>
-    <w:p>
-      <w:pPr>
-        <w:pStyle w:val="Heading3"/>
-      </w:pPr>
-      <w:bookmarkStart w:id="7" w:name="_Toc275871656"/>
-      <w:r>
-        <w:t>2.5 Architecture 4-10:</w:t>
-      </w:r>
-      <w:r>
-        <w:t xml:space="preserve"> </w:t>
-      </w:r>
-      <w:r>
-        <w:t>Movement based on light and sound inputs</w:t>
-      </w:r>
-      <w:r>
+        <w:spacing w:line="360" w:lineRule="auto"/>
+        <w:rPr>
+          <w:color w:val="000000" w:themeColor="text1"/>
+        </w:rPr>
+      </w:pPr>
+      <w:bookmarkStart w:id="7" w:name="_Toc275962364"/>
+      <w:r>
+        <w:rPr>
+          <w:color w:val="000000" w:themeColor="text1"/>
+        </w:rPr>
+        <w:t xml:space="preserve">2.5 </w:t>
+      </w:r>
+      <w:r>
+        <w:rPr>
+          <w:color w:val="000000" w:themeColor="text1"/>
+        </w:rPr>
+        <w:t>Architecture 4-10: Movement based on light and sound inputs</w:t>
+      </w:r>
+      <w:r>
+        <w:rPr>
+          <w:color w:val="000000" w:themeColor="text1"/>
+        </w:rPr>
         <w:t xml:space="preserve"> with additions of the Backpropagation algorithm.</w:t>
       </w:r>
       <w:bookmarkEnd w:id="7"/>
     </w:p>
-    <w:p/>
-    <w:p>
-      <w:r>
+    <w:p>
+      <w:pPr>
+        <w:spacing w:line="360" w:lineRule="auto"/>
+        <w:ind w:firstLine="360"/>
+        <w:rPr>
+          <w:rFonts w:ascii="Times" w:hAnsi="Times"/>
+          <w:color w:val="000000" w:themeColor="text1"/>
+        </w:rPr>
+      </w:pPr>
+    </w:p>
+    <w:p>
+      <w:pPr>
+        <w:spacing w:line="360" w:lineRule="auto"/>
+        <w:ind w:firstLine="360"/>
+        <w:rPr>
+          <w:rFonts w:ascii="Times" w:hAnsi="Times"/>
+          <w:color w:val="000000" w:themeColor="text1"/>
+        </w:rPr>
+      </w:pPr>
+      <w:r>
+        <w:rPr>
+          <w:rFonts w:ascii="Times" w:hAnsi="Times"/>
+          <w:color w:val="000000" w:themeColor="text1"/>
+        </w:rPr>
         <w:t>In these future designs, the robot animal will move based on light and sound inputs and their classification. The goal of which is to either move the animal or have it stay in place based on its own energy and what it sees and smells in its environment. All subsequent architectures will take a little step in this general direction (all steps will be based of the results of the previous steps). In a predictive fashion, architecture 4 will expand what the animal sees</w:t>
       </w:r>
       <w:r>
+        <w:rPr>
+          <w:rFonts w:ascii="Times" w:hAnsi="Times"/>
+          <w:color w:val="000000" w:themeColor="text1"/>
+        </w:rPr>
         <w:t xml:space="preserve"> moving from one forward input direction of light to all 31 input light vectors and associate them with the Backpropagation algorithm, a</w:t>
       </w:r>
       <w:r>
+        <w:rPr>
+          <w:rFonts w:ascii="Times" w:hAnsi="Times"/>
+          <w:color w:val="000000" w:themeColor="text1"/>
+        </w:rPr>
         <w:t xml:space="preserve">rchitecture 5 will </w:t>
       </w:r>
       <w:r>
+        <w:rPr>
+          <w:rFonts w:ascii="Times" w:hAnsi="Times"/>
+          <w:color w:val="000000" w:themeColor="text1"/>
+        </w:rPr>
         <w:t>take architecture 4’s ability to see food in all directions of one and apply it to both eyes, architecture 6 will play off the previous 2 and try to get the robot to change directions based off what it sees. The next potential architectures, will try to incorporate what was gleaned from the eyes and apply it to smell as well. The overall encompassing project goal, of these architectures, will be to keep the animal alive as long as possible.</w:t>
       </w:r>
     </w:p>
-    <w:p/>
     <w:p>
       <w:pPr>
         <w:pStyle w:val="Heading1"/>
       </w:pPr>
-      <w:bookmarkStart w:id="8" w:name="_Toc275871657"/>
-      <w:r>
-        <w:rPr>
-          <w:rFonts w:ascii="Times" w:hAnsi="Times" w:cs="Times"/>
-        </w:rPr>
+      <w:bookmarkStart w:id="8" w:name="_Toc275962365"/>
+      <w:r>
         <w:t xml:space="preserve">3. </w:t>
       </w:r>
       <w:r>
-        <w:rPr>
-          <w:rFonts w:ascii="Times" w:hAnsi="Times" w:cs="Times"/>
-        </w:rPr>
         <w:t>Learning Approach  </w:t>
       </w:r>
+      <w:bookmarkEnd w:id="8"/>
+    </w:p>
+    <w:p>
+      <w:pPr>
+        <w:pStyle w:val="Heading3"/>
+        <w:spacing w:line="360" w:lineRule="auto"/>
+        <w:rPr>
+          <w:color w:val="000000" w:themeColor="text1"/>
+        </w:rPr>
+      </w:pPr>
+      <w:bookmarkStart w:id="9" w:name="_Toc275962366"/>
+      <w:r>
+        <w:rPr>
+          <w:color w:val="000000" w:themeColor="text1"/>
+        </w:rPr>
+        <w:t xml:space="preserve">3.1 </w:t>
+      </w:r>
+      <w:r>
+        <w:rPr>
+          <w:color w:val="000000" w:themeColor="text1"/>
+        </w:rPr>
+        <w:t>Initial a</w:t>
+      </w:r>
+      <w:r>
+        <w:rPr>
+          <w:color w:val="000000" w:themeColor="text1"/>
+        </w:rPr>
+        <w:t>pproach</w:t>
+      </w:r>
+      <w:bookmarkEnd w:id="9"/>
+    </w:p>
+    <w:p>
+      <w:pPr>
+        <w:spacing w:line="360" w:lineRule="auto"/>
+        <w:ind w:firstLine="360"/>
+        <w:rPr>
+          <w:rFonts w:ascii="Times" w:hAnsi="Times"/>
+          <w:color w:val="000000" w:themeColor="text1"/>
+        </w:rPr>
+      </w:pPr>
+    </w:p>
+    <w:p>
+      <w:pPr>
+        <w:spacing w:line="360" w:lineRule="auto"/>
+        <w:ind w:firstLine="360"/>
+        <w:rPr>
+          <w:rFonts w:ascii="Times" w:hAnsi="Times"/>
+          <w:color w:val="000000" w:themeColor="text1"/>
+        </w:rPr>
+      </w:pPr>
+      <w:r>
+        <w:rPr>
+          <w:rFonts w:ascii="Times" w:hAnsi="Times"/>
+          <w:color w:val="000000" w:themeColor="text1"/>
+        </w:rPr>
+        <w:t>Our initial approach involves making small incremental steps that can be implemented by the next iteration depending on its success</w:t>
+      </w:r>
+      <w:r>
+        <w:rPr>
+          <w:rFonts w:ascii="Times" w:hAnsi="Times"/>
+          <w:color w:val="000000" w:themeColor="text1"/>
+        </w:rPr>
+        <w:t>/or failure</w:t>
+      </w:r>
+      <w:r>
+        <w:rPr>
+          <w:rFonts w:ascii="Times" w:hAnsi="Times"/>
+          <w:color w:val="000000" w:themeColor="text1"/>
+        </w:rPr>
+        <w:t>.</w:t>
+      </w:r>
+    </w:p>
+    <w:p>
+      <w:pPr>
+        <w:spacing w:line="360" w:lineRule="auto"/>
+        <w:ind w:firstLine="360"/>
+        <w:rPr>
+          <w:rFonts w:ascii="Times" w:hAnsi="Times"/>
+          <w:color w:val="000000" w:themeColor="text1"/>
+        </w:rPr>
+      </w:pPr>
+    </w:p>
+    <w:p>
+      <w:pPr>
+        <w:pStyle w:val="Heading3"/>
+        <w:spacing w:line="360" w:lineRule="auto"/>
+        <w:rPr>
+          <w:color w:val="000000" w:themeColor="text1"/>
+        </w:rPr>
+      </w:pPr>
+      <w:bookmarkStart w:id="10" w:name="_Toc275962367"/>
+      <w:r>
+        <w:rPr>
+          <w:color w:val="000000" w:themeColor="text1"/>
+        </w:rPr>
+        <w:t xml:space="preserve">3.2 </w:t>
+      </w:r>
+      <w:r>
+        <w:rPr>
+          <w:color w:val="000000" w:themeColor="text1"/>
+        </w:rPr>
+        <w:t>L</w:t>
+      </w:r>
+      <w:r>
+        <w:rPr>
+          <w:color w:val="000000" w:themeColor="text1"/>
+        </w:rPr>
+        <w:t>earning</w:t>
+      </w:r>
+      <w:bookmarkEnd w:id="10"/>
+    </w:p>
+    <w:p>
+      <w:pPr>
+        <w:spacing w:line="360" w:lineRule="auto"/>
+        <w:ind w:firstLine="360"/>
+        <w:rPr>
+          <w:rFonts w:ascii="Times" w:hAnsi="Times"/>
+          <w:color w:val="000000" w:themeColor="text1"/>
+        </w:rPr>
+      </w:pPr>
+    </w:p>
+    <w:p>
+      <w:pPr>
+        <w:spacing w:line="360" w:lineRule="auto"/>
+        <w:ind w:firstLine="360"/>
+        <w:rPr>
+          <w:rFonts w:ascii="Times" w:hAnsi="Times"/>
+          <w:color w:val="000000" w:themeColor="text1"/>
+        </w:rPr>
+      </w:pPr>
+      <w:r>
+        <w:rPr>
+          <w:rFonts w:ascii="Times" w:hAnsi="Times"/>
+          <w:color w:val="000000" w:themeColor="text1"/>
+        </w:rPr>
+        <w:t>The goal of the first</w:t>
+      </w:r>
+      <w:r>
+        <w:rPr>
+          <w:rFonts w:ascii="Times" w:hAnsi="Times"/>
+          <w:color w:val="000000" w:themeColor="text1"/>
+        </w:rPr>
+        <w:t xml:space="preserve"> “real”</w:t>
+      </w:r>
+      <w:r>
+        <w:rPr>
+          <w:rFonts w:ascii="Times" w:hAnsi="Times"/>
+          <w:color w:val="000000" w:themeColor="text1"/>
+        </w:rPr>
+        <w:t xml:space="preserve"> neuron architecture</w:t>
+      </w:r>
+      <w:r>
+        <w:rPr>
+          <w:rFonts w:ascii="Times" w:hAnsi="Times"/>
+          <w:color w:val="000000" w:themeColor="text1"/>
+        </w:rPr>
+        <w:t xml:space="preserve"> (3)</w:t>
+      </w:r>
+      <w:r>
+        <w:rPr>
+          <w:rFonts w:ascii="Times" w:hAnsi="Times"/>
+          <w:color w:val="000000" w:themeColor="text1"/>
+        </w:rPr>
+        <w:t xml:space="preserve"> is simply to</w:t>
+      </w:r>
+      <w:r>
+        <w:rPr>
+          <w:rFonts w:ascii="Times" w:hAnsi="Times"/>
+          <w:color w:val="000000" w:themeColor="text1"/>
+        </w:rPr>
+        <w:t xml:space="preserve"> classify food </w:t>
+      </w:r>
+      <w:proofErr w:type="gramStart"/>
+      <w:r>
+        <w:rPr>
+          <w:rFonts w:ascii="Times" w:hAnsi="Times"/>
+          <w:color w:val="000000" w:themeColor="text1"/>
+        </w:rPr>
+        <w:t>as either</w:t>
+      </w:r>
+      <w:proofErr w:type="gramEnd"/>
+      <w:r>
+        <w:rPr>
+          <w:rFonts w:ascii="Times" w:hAnsi="Times"/>
+          <w:color w:val="000000" w:themeColor="text1"/>
+        </w:rPr>
+        <w:t xml:space="preserve"> good,</w:t>
+      </w:r>
+      <w:r>
+        <w:rPr>
+          <w:rFonts w:ascii="Times" w:hAnsi="Times"/>
+          <w:color w:val="000000" w:themeColor="text1"/>
+        </w:rPr>
+        <w:t xml:space="preserve"> bad</w:t>
+      </w:r>
+      <w:r>
+        <w:rPr>
+          <w:rFonts w:ascii="Times" w:hAnsi="Times"/>
+          <w:color w:val="000000" w:themeColor="text1"/>
+        </w:rPr>
+        <w:t>, or neutral;</w:t>
+      </w:r>
+      <w:r>
+        <w:rPr>
+          <w:rFonts w:ascii="Times" w:hAnsi="Times"/>
+          <w:color w:val="000000" w:themeColor="text1"/>
+        </w:rPr>
+        <w:t xml:space="preserve"> based on how much life points were removed or added</w:t>
+      </w:r>
+      <w:r>
+        <w:rPr>
+          <w:rFonts w:ascii="Times" w:hAnsi="Times"/>
+          <w:color w:val="000000" w:themeColor="text1"/>
+        </w:rPr>
+        <w:t xml:space="preserve"> after eating the food. This data will be tied in with the RGB vector, for incoming light straight ahead of the robot, and used to update weights for classifying objects.</w:t>
+      </w:r>
+      <w:r>
+        <w:rPr>
+          <w:rFonts w:ascii="Times" w:hAnsi="Times"/>
+          <w:color w:val="000000" w:themeColor="text1"/>
+        </w:rPr>
+        <w:t xml:space="preserve"> </w:t>
+      </w:r>
+    </w:p>
+    <w:p>
+      <w:pPr>
+        <w:spacing w:line="360" w:lineRule="auto"/>
+        <w:ind w:firstLine="360"/>
+        <w:rPr>
+          <w:rFonts w:ascii="Times" w:hAnsi="Times"/>
+          <w:color w:val="000000" w:themeColor="text1"/>
+        </w:rPr>
+      </w:pPr>
+    </w:p>
+    <w:p>
+      <w:pPr>
+        <w:spacing w:line="360" w:lineRule="auto"/>
+        <w:ind w:firstLine="360"/>
+        <w:rPr>
+          <w:rFonts w:ascii="Times" w:hAnsi="Times"/>
+          <w:color w:val="000000" w:themeColor="text1"/>
+        </w:rPr>
+      </w:pPr>
+      <w:r>
+        <w:rPr>
+          <w:rFonts w:ascii="Times" w:hAnsi="Times"/>
+          <w:color w:val="000000" w:themeColor="text1"/>
+        </w:rPr>
+        <w:t>Moving down this line of logic, after the robot can correctly classify food, we can use the food classification and association with light vectors to determine a direction to move. For Example: if the robot sees food coming in from one of its RGB vectors. The robot can re-orient in the direction of the good food based off the output of the neuron for food classification.</w:t>
+      </w:r>
+    </w:p>
+    <w:p>
+      <w:pPr>
+        <w:spacing w:line="360" w:lineRule="auto"/>
+        <w:ind w:firstLine="360"/>
+        <w:rPr>
+          <w:rFonts w:ascii="Times" w:hAnsi="Times"/>
+          <w:color w:val="000000" w:themeColor="text1"/>
+        </w:rPr>
+      </w:pPr>
+    </w:p>
+    <w:p>
+      <w:pPr>
+        <w:pStyle w:val="Heading3"/>
+        <w:spacing w:line="360" w:lineRule="auto"/>
+        <w:rPr>
+          <w:color w:val="000000" w:themeColor="text1"/>
+        </w:rPr>
+      </w:pPr>
+      <w:bookmarkStart w:id="11" w:name="_Toc275962368"/>
+      <w:r>
+        <w:rPr>
+          <w:color w:val="000000" w:themeColor="text1"/>
+        </w:rPr>
+        <w:t xml:space="preserve">3.3 </w:t>
+      </w:r>
+      <w:r>
+        <w:rPr>
+          <w:color w:val="000000" w:themeColor="text1"/>
+        </w:rPr>
+        <w:t>Combining the l</w:t>
+      </w:r>
+      <w:r>
+        <w:rPr>
+          <w:color w:val="000000" w:themeColor="text1"/>
+        </w:rPr>
+        <w:t>earning</w:t>
+      </w:r>
+      <w:bookmarkEnd w:id="11"/>
+    </w:p>
+    <w:p>
+      <w:pPr>
+        <w:spacing w:line="360" w:lineRule="auto"/>
+        <w:ind w:firstLine="360"/>
+        <w:rPr>
+          <w:rFonts w:ascii="Times" w:hAnsi="Times"/>
+          <w:color w:val="000000" w:themeColor="text1"/>
+        </w:rPr>
+      </w:pPr>
+    </w:p>
+    <w:p>
+      <w:pPr>
+        <w:spacing w:line="360" w:lineRule="auto"/>
+        <w:ind w:firstLine="360"/>
+        <w:rPr>
+          <w:rFonts w:ascii="Times" w:hAnsi="Times"/>
+          <w:color w:val="000000" w:themeColor="text1"/>
+        </w:rPr>
+      </w:pPr>
+      <w:r>
+        <w:rPr>
+          <w:rFonts w:ascii="Times" w:hAnsi="Times"/>
+          <w:color w:val="000000" w:themeColor="text1"/>
+        </w:rPr>
+        <w:t>More neurons can be added to the system based of the light vector food classifier</w:t>
+      </w:r>
+      <w:r>
+        <w:rPr>
+          <w:rFonts w:ascii="Times" w:hAnsi="Times"/>
+          <w:color w:val="000000" w:themeColor="text1"/>
+        </w:rPr>
+        <w:t xml:space="preserve"> making a good setup for a Backpropagation multilayer feedforward network</w:t>
+      </w:r>
+      <w:r>
+        <w:rPr>
+          <w:rFonts w:ascii="Times" w:hAnsi="Times"/>
+          <w:color w:val="000000" w:themeColor="text1"/>
+        </w:rPr>
+        <w:t>.</w:t>
+      </w:r>
+      <w:r>
+        <w:rPr>
+          <w:rFonts w:ascii="Times" w:hAnsi="Times"/>
+          <w:color w:val="000000" w:themeColor="text1"/>
+        </w:rPr>
+        <w:t xml:space="preserve"> In this network we plan on implementing o</w:t>
+      </w:r>
+      <w:r>
+        <w:rPr>
+          <w:rFonts w:ascii="Times" w:hAnsi="Times"/>
+          <w:color w:val="000000" w:themeColor="text1"/>
+        </w:rPr>
+        <w:t>ur LMS neuron into a Backpropagated network, after which it is planned that we applied the same set of logic to the sounds and smell sensors. The goal of which is that at the end of these architecture builds is to combine them all to determine the direction in which the mouse moves. Once this is set up we can add another neuron into the loop that determines if the robot should stay in one spot or move towards food based off weather it has lots of energy of need to go feed.</w:t>
+      </w:r>
+    </w:p>
+    <w:p>
+      <w:pPr>
+        <w:pStyle w:val="Heading1"/>
+      </w:pPr>
+      <w:bookmarkStart w:id="12" w:name="_Toc275962369"/>
+      <w:r>
+        <w:t xml:space="preserve">4. </w:t>
+      </w:r>
+      <w:r>
+        <w:t>Evaluation Approach</w:t>
+      </w:r>
       <w:r>
         <w:t>:</w:t>
       </w:r>
-      <w:bookmarkEnd w:id="8"/>
-    </w:p>
-    <w:p/>
+      <w:bookmarkEnd w:id="12"/>
+    </w:p>
     <w:p>
       <w:pPr>
         <w:pStyle w:val="Heading3"/>
-      </w:pPr>
-      <w:bookmarkStart w:id="9" w:name="_Toc275871658"/>
-      <w:r>
-        <w:t>3.1 Initial approach:</w:t>
-      </w:r>
-      <w:bookmarkEnd w:id="9"/>
-    </w:p>
-    <w:p/>
-    <w:p>
-      <w:r>
-        <w:t>Our initial approach involves making small incremental steps that can be implemented by the next iteration depending on its success</w:t>
-      </w:r>
-      <w:r>
-        <w:t>/or failure</w:t>
-      </w:r>
-      <w:r>
+        <w:spacing w:line="360" w:lineRule="auto"/>
+        <w:rPr>
+          <w:color w:val="000000" w:themeColor="text1"/>
+        </w:rPr>
+      </w:pPr>
+      <w:bookmarkStart w:id="13" w:name="_Toc275962370"/>
+      <w:r>
+        <w:rPr>
+          <w:color w:val="000000" w:themeColor="text1"/>
+        </w:rPr>
+        <w:t xml:space="preserve">4.1 </w:t>
+      </w:r>
+      <w:r>
+        <w:rPr>
+          <w:color w:val="000000" w:themeColor="text1"/>
+        </w:rPr>
+        <w:t>Testing the robot/brain in the environment</w:t>
+      </w:r>
+      <w:bookmarkEnd w:id="13"/>
+    </w:p>
+    <w:p>
+      <w:pPr>
+        <w:spacing w:line="360" w:lineRule="auto"/>
+        <w:ind w:firstLine="360"/>
+        <w:rPr>
+          <w:rFonts w:ascii="Times" w:hAnsi="Times"/>
+          <w:color w:val="000000" w:themeColor="text1"/>
+        </w:rPr>
+      </w:pPr>
+    </w:p>
+    <w:p>
+      <w:pPr>
+        <w:spacing w:line="360" w:lineRule="auto"/>
+        <w:ind w:firstLine="360"/>
+        <w:rPr>
+          <w:rFonts w:ascii="Times" w:hAnsi="Times"/>
+          <w:color w:val="000000" w:themeColor="text1"/>
+        </w:rPr>
+      </w:pPr>
+      <w:r>
+        <w:rPr>
+          <w:rFonts w:ascii="Times" w:hAnsi="Times"/>
+          <w:color w:val="000000" w:themeColor="text1"/>
+        </w:rPr>
+        <w:t>The overall test of the robot brain will be to see if we can push the lifespan of our robot greater than any of the naive architectures (0-2) using the neural algorithms described in 3.3 and 3.2.</w:t>
+      </w:r>
+    </w:p>
+    <w:p>
+      <w:pPr>
+        <w:spacing w:line="360" w:lineRule="auto"/>
+        <w:ind w:firstLine="360"/>
+        <w:rPr>
+          <w:rFonts w:ascii="Times" w:hAnsi="Times"/>
+          <w:color w:val="000000" w:themeColor="text1"/>
+        </w:rPr>
+      </w:pPr>
+      <w:r>
+        <w:rPr>
+          <w:rFonts w:ascii="Times" w:hAnsi="Times"/>
+          <w:color w:val="000000" w:themeColor="text1"/>
+        </w:rPr>
+        <w:t xml:space="preserve">   </w:t>
+      </w:r>
+    </w:p>
+    <w:p>
+      <w:pPr>
+        <w:pStyle w:val="Heading3"/>
+        <w:spacing w:line="360" w:lineRule="auto"/>
+        <w:rPr>
+          <w:color w:val="000000" w:themeColor="text1"/>
+        </w:rPr>
+      </w:pPr>
+      <w:bookmarkStart w:id="14" w:name="_Toc275962371"/>
+      <w:r>
+        <w:rPr>
+          <w:color w:val="000000" w:themeColor="text1"/>
+        </w:rPr>
+        <w:t>4.2 Collected Data</w:t>
+      </w:r>
+      <w:bookmarkEnd w:id="14"/>
+    </w:p>
+    <w:p>
+      <w:pPr>
+        <w:spacing w:line="360" w:lineRule="auto"/>
+        <w:ind w:firstLine="360"/>
+        <w:rPr>
+          <w:rFonts w:ascii="Times" w:hAnsi="Times"/>
+          <w:color w:val="000000" w:themeColor="text1"/>
+        </w:rPr>
+      </w:pPr>
+    </w:p>
+    <w:p>
+      <w:pPr>
+        <w:spacing w:line="360" w:lineRule="auto"/>
+        <w:ind w:firstLine="360"/>
+        <w:rPr>
+          <w:rFonts w:ascii="Times" w:hAnsi="Times"/>
+          <w:color w:val="000000" w:themeColor="text1"/>
+        </w:rPr>
+      </w:pPr>
+      <w:r>
+        <w:rPr>
+          <w:rFonts w:ascii="Times" w:hAnsi="Times"/>
+          <w:color w:val="000000" w:themeColor="text1"/>
+        </w:rPr>
+        <w:t>I</w:t>
+      </w:r>
+      <w:r>
+        <w:rPr>
+          <w:rFonts w:ascii="Times" w:hAnsi="Times"/>
+          <w:color w:val="000000" w:themeColor="text1"/>
+        </w:rPr>
+        <w:t>deally we would like to do over 1000 runs</w:t>
+      </w:r>
+      <w:r>
+        <w:rPr>
+          <w:rFonts w:ascii="Times" w:hAnsi="Times"/>
+          <w:color w:val="000000" w:themeColor="text1"/>
+        </w:rPr>
+        <w:t xml:space="preserve"> for our data collection. This is done with every</w:t>
+      </w:r>
+      <w:r>
+        <w:rPr>
+          <w:rFonts w:ascii="Times" w:hAnsi="Times"/>
+          <w:color w:val="000000" w:themeColor="text1"/>
+        </w:rPr>
+        <w:t xml:space="preserve"> architecture</w:t>
+      </w:r>
+      <w:r>
+        <w:rPr>
+          <w:rFonts w:ascii="Times" w:hAnsi="Times"/>
+          <w:color w:val="000000" w:themeColor="text1"/>
+        </w:rPr>
+        <w:t xml:space="preserve"> model</w:t>
+      </w:r>
+      <w:r>
+        <w:rPr>
+          <w:rFonts w:ascii="Times" w:hAnsi="Times"/>
+          <w:color w:val="000000" w:themeColor="text1"/>
+        </w:rPr>
         <w:t>.</w:t>
       </w:r>
-    </w:p>
-    <w:p/>
+      <w:r>
+        <w:rPr>
+          <w:rFonts w:ascii="Times" w:hAnsi="Times"/>
+          <w:color w:val="000000" w:themeColor="text1"/>
+        </w:rPr>
+        <w:t xml:space="preserve"> Data will be collected and stored after every epoch to be used in plots, table, and graphs to emphasize any changes a new architecture presents. RMS error data will be collected for all neuron architectures. Furthermore any significant information “learned” by the neurons will be save for presentation, such as wavelengths for RGB vectors of poisonous and non-poisonous foods.</w:t>
+      </w:r>
+    </w:p>
+    <w:p>
+      <w:pPr>
+        <w:spacing w:line="360" w:lineRule="auto"/>
+        <w:ind w:firstLine="360"/>
+        <w:rPr>
+          <w:rFonts w:ascii="Times" w:hAnsi="Times" w:cs="Times"/>
+          <w:color w:val="000000" w:themeColor="text1"/>
+        </w:rPr>
+      </w:pPr>
+    </w:p>
     <w:p>
       <w:pPr>
         <w:pStyle w:val="Heading3"/>
-      </w:pPr>
-      <w:bookmarkStart w:id="10" w:name="_Toc275871659"/>
-      <w:r>
-        <w:t xml:space="preserve">3.2 </w:t>
-      </w:r>
-      <w:r>
-        <w:t>learning</w:t>
-      </w:r>
-      <w:r>
-        <w:t>:</w:t>
-      </w:r>
-      <w:bookmarkEnd w:id="10"/>
-    </w:p>
-    <w:p/>
-    <w:p>
-      <w:r>
-        <w:t>The goal of the first</w:t>
-      </w:r>
-      <w:r>
-        <w:t xml:space="preserve"> “real”</w:t>
-      </w:r>
-      <w:r>
-        <w:t xml:space="preserve"> neuron architecture</w:t>
-      </w:r>
-      <w:r>
-        <w:t xml:space="preserve"> (3)</w:t>
-      </w:r>
-      <w:r>
-        <w:t xml:space="preserve"> is simply to</w:t>
-      </w:r>
-      <w:r>
-        <w:t xml:space="preserve"> classify food as either good,</w:t>
-      </w:r>
-      <w:r>
-        <w:t xml:space="preserve"> bad</w:t>
-      </w:r>
-      <w:r>
-        <w:t>, or neutral;</w:t>
-      </w:r>
-      <w:r>
-        <w:t xml:space="preserve"> based on how much life points were removed or added</w:t>
-      </w:r>
-      <w:r>
-        <w:t xml:space="preserve"> after eating the food. This data will be tied in with the RGB vector, for incoming light straight ahead of the robot, and used to update weights for classifying objects.</w:t>
-      </w:r>
-      <w:r>
-        <w:t xml:space="preserve"> </w:t>
-      </w:r>
-    </w:p>
-    <w:p/>
-    <w:p>
-      <w:r>
-        <w:t>Moving down this line of logic, after the robot can correctly classify food, we can use the food classification and association with light vectors to determine a direction to move. For Example: if the robot sees food coming in from one of its RGB vectors. The robot can re-orient in the direction of the good food based off the output of the neuron for food classification.</w:t>
-      </w:r>
-    </w:p>
-    <w:p/>
-    <w:p>
-      <w:pPr>
-        <w:pStyle w:val="Heading3"/>
-      </w:pPr>
-      <w:bookmarkStart w:id="11" w:name="_Toc275871660"/>
-      <w:r>
-        <w:t>3.3 Combining the learning:</w:t>
-      </w:r>
-      <w:bookmarkEnd w:id="11"/>
-    </w:p>
-    <w:p/>
-    <w:p>
-      <w:r>
-        <w:t>More neurons can be added to the system based of the light vector food classifier</w:t>
-      </w:r>
-      <w:r>
-        <w:t xml:space="preserve"> making a good setup for a Backpropagation multilayer feedforward network</w:t>
-      </w:r>
-      <w:r>
-        <w:t>.</w:t>
-      </w:r>
-      <w:r>
-        <w:t xml:space="preserve"> In this network we plan on implementing o</w:t>
-      </w:r>
-      <w:r>
-        <w:t>ur LMS neuron into a Backpropagated network, after which it is planned that we applied the same set of logic to the sounds and smell sensors. The goal of which is that at the end of these architecture builds is to combine them all to determine the direction in which the mouse moves. Once this is set up we can add another neuron into the loop that determines if the robot should stay in one spot or move towards food based off weather it has lots of energy of need to go feed.</w:t>
-      </w:r>
-    </w:p>
-    <w:p/>
-    <w:p/>
+        <w:spacing w:line="360" w:lineRule="auto"/>
+        <w:rPr>
+          <w:color w:val="000000" w:themeColor="text1"/>
+        </w:rPr>
+      </w:pPr>
+      <w:bookmarkStart w:id="15" w:name="_Toc275962372"/>
+      <w:r>
+        <w:rPr>
+          <w:color w:val="000000" w:themeColor="text1"/>
+        </w:rPr>
+        <w:t>4.3 Criteria for success of the project</w:t>
+      </w:r>
+      <w:bookmarkEnd w:id="15"/>
+    </w:p>
+    <w:p>
+      <w:pPr>
+        <w:spacing w:line="360" w:lineRule="auto"/>
+        <w:ind w:firstLine="360"/>
+        <w:rPr>
+          <w:rFonts w:ascii="Times" w:hAnsi="Times"/>
+          <w:color w:val="000000" w:themeColor="text1"/>
+        </w:rPr>
+      </w:pPr>
+    </w:p>
+    <w:p>
+      <w:pPr>
+        <w:spacing w:line="360" w:lineRule="auto"/>
+        <w:ind w:firstLine="360"/>
+        <w:rPr>
+          <w:rFonts w:ascii="Times" w:hAnsi="Times"/>
+          <w:color w:val="000000" w:themeColor="text1"/>
+        </w:rPr>
+      </w:pPr>
+      <w:r>
+        <w:rPr>
+          <w:rFonts w:ascii="Times" w:hAnsi="Times"/>
+          <w:color w:val="000000" w:themeColor="text1"/>
+        </w:rPr>
+        <w:t xml:space="preserve">Our success will be determined by being able to make an accurate decision, based on the data, that there were either positive or negative changes in the robots life span, </w:t>
+      </w:r>
+      <w:proofErr w:type="gramStart"/>
+      <w:r>
+        <w:rPr>
+          <w:rFonts w:ascii="Times" w:hAnsi="Times"/>
+          <w:color w:val="000000" w:themeColor="text1"/>
+        </w:rPr>
+        <w:t>for each architecture</w:t>
+      </w:r>
+      <w:proofErr w:type="gramEnd"/>
+      <w:r>
+        <w:rPr>
+          <w:rFonts w:ascii="Times" w:hAnsi="Times"/>
+          <w:color w:val="000000" w:themeColor="text1"/>
+        </w:rPr>
+        <w:t>. The main goal of this project is to lengthen the lifespan of the robot animal but if we are also able to rule out bad architectures in the process the experiments will still be successful even if they didn’t extend the organisms lifespan</w:t>
+      </w:r>
+    </w:p>
     <w:p>
       <w:pPr>
         <w:pStyle w:val="Heading1"/>
       </w:pPr>
-      <w:bookmarkStart w:id="12" w:name="_Toc275871661"/>
-      <w:r>
-        <w:rPr>
-          <w:rFonts w:ascii="Times" w:hAnsi="Times" w:cs="Times"/>
-        </w:rPr>
-        <w:t xml:space="preserve">4. </w:t>
-      </w:r>
-      <w:r>
-        <w:rPr>
-          <w:rFonts w:ascii="Times" w:hAnsi="Times" w:cs="Times"/>
-        </w:rPr>
-        <w:t>Evaluation Approach</w:t>
-      </w:r>
-      <w:r>
-        <w:t>:</w:t>
-      </w:r>
-      <w:bookmarkEnd w:id="12"/>
-    </w:p>
-    <w:p/>
-    <w:p>
-      <w:pPr>
-        <w:pStyle w:val="Heading3"/>
-      </w:pPr>
-      <w:bookmarkStart w:id="13" w:name="_Toc275871662"/>
-      <w:r>
-        <w:t xml:space="preserve">4.1 </w:t>
-      </w:r>
-      <w:r>
-        <w:t>Testing the robot/brain in the environment</w:t>
-      </w:r>
-      <w:bookmarkEnd w:id="13"/>
-    </w:p>
-    <w:p/>
-    <w:p>
-      <w:r>
-        <w:t xml:space="preserve">The overall test of the robot brain will be to see if we can push the lifespan of our robot greater than any of the naive architectures (0-2) using the neural algorithms described in 3.3 and 3.2.   </w:t>
-      </w:r>
-    </w:p>
-    <w:p>
-      <w:pPr>
-        <w:pStyle w:val="Heading3"/>
-      </w:pPr>
-      <w:bookmarkStart w:id="14" w:name="_Toc275871663"/>
-      <w:r>
-        <w:t>4.2 Collected Data</w:t>
-      </w:r>
-      <w:bookmarkEnd w:id="14"/>
-    </w:p>
-    <w:p/>
-    <w:p>
-      <w:pPr>
-        <w:rPr>
-          <w:rFonts w:ascii="Times" w:hAnsi="Times" w:cs="Times"/>
-          <w:sz w:val="32"/>
-          <w:szCs w:val="32"/>
-        </w:rPr>
-      </w:pPr>
-      <w:r>
-        <w:t>I</w:t>
-      </w:r>
-      <w:r>
-        <w:t>deally we would like to do over 1000 runs</w:t>
-      </w:r>
-      <w:r>
-        <w:t xml:space="preserve"> for our data collection. This is done with every</w:t>
-      </w:r>
-      <w:r>
-        <w:t xml:space="preserve"> architecture</w:t>
-      </w:r>
-      <w:r>
-        <w:t xml:space="preserve"> model</w:t>
-      </w:r>
-      <w:r>
-        <w:t>.</w:t>
-      </w:r>
-      <w:r>
-        <w:t xml:space="preserve"> Data will be collected and stored after every epoch to be used in plots, table, and graphs to emphasize any changes a new architecture presents. RMS error data will be collected for all neuron architectures. Furthermore any significant information “learned” by the neurons will be save for presentation, such as wavelengths for RGB vectors of poisonous and non-poisonous foods.</w:t>
-      </w:r>
-    </w:p>
-    <w:p>
-      <w:pPr>
-        <w:pStyle w:val="Heading3"/>
-      </w:pPr>
-      <w:bookmarkStart w:id="15" w:name="_Toc275871664"/>
-      <w:r>
-        <w:t>4.3 Criteria for success of the project</w:t>
-      </w:r>
-      <w:bookmarkEnd w:id="15"/>
-    </w:p>
-    <w:p/>
-    <w:p>
-      <w:r>
-        <w:t>Our success will be determined by being able to make an accurate decision, based on the data, that there were either positive or negative changes in the robots life span, for each architecture. The main goal of this project is to lengthen the lifespan of the robot animal but if we are also able to rule out bad architectures in the process the experiments will still be successful even if they didn’t extend the organisms lifespan</w:t>
-      </w:r>
-    </w:p>
-    <w:p>
-      <w:pPr>
-        <w:pStyle w:val="Heading1"/>
-      </w:pPr>
-      <w:bookmarkStart w:id="16" w:name="_Toc275871665"/>
-      <w:r>
-        <w:rPr>
-          <w:rFonts w:ascii="Times" w:hAnsi="Times" w:cs="Times"/>
-        </w:rPr>
+      <w:bookmarkStart w:id="16" w:name="_Toc275962373"/>
+      <w:r>
         <w:t xml:space="preserve">5. </w:t>
       </w:r>
       <w:r>
-        <w:rPr>
-          <w:rFonts w:ascii="Times" w:hAnsi="Times" w:cs="Times"/>
-        </w:rPr>
         <w:t>Analysis/Presentation Approach  </w:t>
       </w:r>
@@ -2617,257 +3594,581 @@
     <w:p>
       <w:pPr>
         <w:pStyle w:val="Heading3"/>
-      </w:pPr>
-      <w:bookmarkStart w:id="17" w:name="_Toc275871666"/>
-      <w:r>
+        <w:spacing w:line="360" w:lineRule="auto"/>
+        <w:rPr>
+          <w:color w:val="000000" w:themeColor="text1"/>
+        </w:rPr>
+      </w:pPr>
+      <w:bookmarkStart w:id="17" w:name="_Toc275962374"/>
+      <w:r>
+        <w:rPr>
+          <w:color w:val="000000" w:themeColor="text1"/>
+        </w:rPr>
         <w:t>5.1 Analysis</w:t>
       </w:r>
       <w:bookmarkEnd w:id="17"/>
     </w:p>
+    <w:p>
+      <w:pPr>
+        <w:spacing w:line="360" w:lineRule="auto"/>
+        <w:ind w:firstLine="360"/>
+        <w:rPr>
+          <w:rFonts w:ascii="Times" w:hAnsi="Times" w:cs="Times"/>
+          <w:color w:val="000000" w:themeColor="text1"/>
+        </w:rPr>
+      </w:pPr>
+    </w:p>
+    <w:p>
+      <w:pPr>
+        <w:spacing w:line="360" w:lineRule="auto"/>
+        <w:ind w:firstLine="360"/>
+        <w:rPr>
+          <w:rFonts w:ascii="Times" w:hAnsi="Times" w:cs="Times"/>
+          <w:color w:val="000000" w:themeColor="text1"/>
+        </w:rPr>
+      </w:pPr>
+      <w:r>
+        <w:rPr>
+          <w:rFonts w:ascii="Times" w:hAnsi="Times" w:cs="Times"/>
+          <w:color w:val="000000" w:themeColor="text1"/>
+        </w:rPr>
+        <w:t>Histograms</w:t>
+      </w:r>
+      <w:r>
+        <w:rPr>
+          <w:rFonts w:ascii="Times" w:hAnsi="Times" w:cs="Times"/>
+          <w:color w:val="000000" w:themeColor="text1"/>
+        </w:rPr>
+        <w:t>, averages, and standard deviations</w:t>
+      </w:r>
+      <w:r>
+        <w:rPr>
+          <w:rFonts w:ascii="Times" w:hAnsi="Times" w:cs="Times"/>
+          <w:color w:val="000000" w:themeColor="text1"/>
+        </w:rPr>
+        <w:t>,</w:t>
+      </w:r>
+      <w:r>
+        <w:rPr>
+          <w:rFonts w:ascii="Times" w:hAnsi="Times" w:cs="Times"/>
+          <w:color w:val="000000" w:themeColor="text1"/>
+        </w:rPr>
+        <w:t xml:space="preserve"> for</w:t>
+      </w:r>
+      <w:r>
+        <w:rPr>
+          <w:rFonts w:ascii="Times" w:hAnsi="Times" w:cs="Times"/>
+          <w:color w:val="000000" w:themeColor="text1"/>
+        </w:rPr>
+        <w:t xml:space="preserve"> each experimental condition in</w:t>
+      </w:r>
+      <w:r>
+        <w:rPr>
+          <w:rFonts w:ascii="Times" w:hAnsi="Times" w:cs="Times"/>
+          <w:color w:val="000000" w:themeColor="text1"/>
+        </w:rPr>
+        <w:t xml:space="preserve"> each architecture model</w:t>
+      </w:r>
+      <w:r>
+        <w:rPr>
+          <w:rFonts w:ascii="Times" w:hAnsi="Times" w:cs="Times"/>
+          <w:color w:val="000000" w:themeColor="text1"/>
+        </w:rPr>
+        <w:t>,</w:t>
+      </w:r>
+      <w:r>
+        <w:rPr>
+          <w:rFonts w:ascii="Times" w:hAnsi="Times" w:cs="Times"/>
+          <w:color w:val="000000" w:themeColor="text1"/>
+        </w:rPr>
+        <w:t xml:space="preserve"> will be used</w:t>
+      </w:r>
+      <w:r>
+        <w:rPr>
+          <w:rFonts w:ascii="Times" w:hAnsi="Times" w:cs="Times"/>
+          <w:color w:val="000000" w:themeColor="text1"/>
+        </w:rPr>
+        <w:t xml:space="preserve"> to aid analysis</w:t>
+      </w:r>
+      <w:r>
+        <w:rPr>
+          <w:rFonts w:ascii="Times" w:hAnsi="Times" w:cs="Times"/>
+          <w:color w:val="000000" w:themeColor="text1"/>
+        </w:rPr>
+        <w:t>.</w:t>
+      </w:r>
+      <w:r>
+        <w:rPr>
+          <w:rFonts w:ascii="Times" w:hAnsi="Times" w:cs="Times"/>
+          <w:color w:val="000000" w:themeColor="text1"/>
+        </w:rPr>
+        <w:t xml:space="preserve"> </w:t>
+      </w:r>
+      <w:r>
+        <w:rPr>
+          <w:rFonts w:ascii="Times" w:hAnsi="Times" w:cs="Times"/>
+          <w:color w:val="000000" w:themeColor="text1"/>
+        </w:rPr>
+        <w:t>Also, depending on the neural implementation, things such as types and quantities of food being eaten and average speed will be track, or other interesting key data.</w:t>
+      </w:r>
+    </w:p>
+    <w:p>
+      <w:pPr>
+        <w:spacing w:line="360" w:lineRule="auto"/>
+        <w:ind w:firstLine="360"/>
+        <w:rPr>
+          <w:rFonts w:ascii="Times" w:hAnsi="Times"/>
+          <w:color w:val="000000" w:themeColor="text1"/>
+        </w:rPr>
+      </w:pPr>
+    </w:p>
+    <w:p>
+      <w:pPr>
+        <w:pStyle w:val="Heading3"/>
+        <w:spacing w:line="360" w:lineRule="auto"/>
+        <w:rPr>
+          <w:color w:val="000000" w:themeColor="text1"/>
+        </w:rPr>
+      </w:pPr>
+      <w:bookmarkStart w:id="18" w:name="_Toc275962375"/>
+      <w:r>
+        <w:rPr>
+          <w:color w:val="000000" w:themeColor="text1"/>
+        </w:rPr>
+        <w:t>5.2 Presentation</w:t>
+      </w:r>
+      <w:bookmarkEnd w:id="18"/>
+    </w:p>
+    <w:p>
+      <w:pPr>
+        <w:spacing w:line="360" w:lineRule="auto"/>
+        <w:ind w:firstLine="360"/>
+        <w:rPr>
+          <w:rFonts w:ascii="Times" w:hAnsi="Times" w:cs="Times"/>
+          <w:color w:val="000000" w:themeColor="text1"/>
+        </w:rPr>
+      </w:pPr>
+    </w:p>
+    <w:p>
+      <w:pPr>
+        <w:spacing w:line="360" w:lineRule="auto"/>
+        <w:ind w:firstLine="360"/>
+        <w:rPr>
+          <w:rFonts w:ascii="Times" w:hAnsi="Times"/>
+          <w:color w:val="000000" w:themeColor="text1"/>
+        </w:rPr>
+      </w:pPr>
+      <w:r>
+        <w:rPr>
+          <w:rFonts w:ascii="Times" w:hAnsi="Times" w:cs="Times"/>
+          <w:color w:val="000000" w:themeColor="text1"/>
+        </w:rPr>
+        <w:t>In order to make analysis run smoothly, all experimental neural models will plot RMS error and life span data. Histograms, scatterplots, world maps, lifespan graphs and many other data point will be plotted in mat lab in order to gain knowledge of what advantage and/or disadvantage each new model presents.  Plots that exemplify good or bad points will be used to re-enforce or discredit any new neuronal iteration of the robot. All other “less” key plotted data will be attached to the appendix for reference. The results given in the report can either be bad or good, as they still reinforce the underlying goal presented earlier in section 1.</w:t>
+      </w:r>
+    </w:p>
+    <w:p>
+      <w:pPr>
+        <w:pStyle w:val="Heading1"/>
+      </w:pPr>
+      <w:bookmarkStart w:id="19" w:name="_Toc275962376"/>
+      <w:r>
+        <w:t xml:space="preserve">6. </w:t>
+      </w:r>
+      <w:r>
+        <w:t>Preliminary Results</w:t>
+      </w:r>
+      <w:bookmarkEnd w:id="19"/>
+    </w:p>
+    <w:p>
+      <w:pPr>
+        <w:pStyle w:val="Heading3"/>
+        <w:spacing w:line="360" w:lineRule="auto"/>
+        <w:rPr>
+          <w:color w:val="000000" w:themeColor="text1"/>
+        </w:rPr>
+      </w:pPr>
+      <w:bookmarkStart w:id="20" w:name="_Toc275962377"/>
+      <w:r>
+        <w:rPr>
+          <w:color w:val="000000" w:themeColor="text1"/>
+        </w:rPr>
+        <w:t xml:space="preserve">6.1 </w:t>
+      </w:r>
+      <w:r>
+        <w:rPr>
+          <w:color w:val="000000" w:themeColor="text1"/>
+        </w:rPr>
+        <w:t>Architecture 0: No movement, measure lifetime</w:t>
+      </w:r>
+      <w:bookmarkEnd w:id="20"/>
+    </w:p>
     <w:p/>
     <w:p>
       <w:pPr>
+        <w:spacing w:line="360" w:lineRule="auto"/>
+        <w:ind w:firstLine="360"/>
+        <w:rPr>
+          <w:rFonts w:ascii="Times" w:hAnsi="Times"/>
+          <w:color w:val="000000" w:themeColor="text1"/>
+        </w:rPr>
+      </w:pPr>
+      <w:r>
+        <w:rPr>
+          <w:rFonts w:ascii="Times" w:hAnsi="Times"/>
+          <w:color w:val="000000" w:themeColor="text1"/>
+        </w:rPr>
+        <w:t>In this design</w:t>
+      </w:r>
+    </w:p>
+    <w:p>
+      <w:pPr>
+        <w:spacing w:line="360" w:lineRule="auto"/>
+        <w:ind w:firstLine="360"/>
+        <w:rPr>
+          <w:rFonts w:ascii="Times" w:hAnsi="Times"/>
+          <w:color w:val="000000" w:themeColor="text1"/>
+        </w:rPr>
+      </w:pPr>
+    </w:p>
+    <w:p>
+      <w:pPr>
+        <w:pStyle w:val="Heading3"/>
+        <w:spacing w:line="360" w:lineRule="auto"/>
+        <w:rPr>
+          <w:color w:val="000000" w:themeColor="text1"/>
+        </w:rPr>
+      </w:pPr>
+      <w:bookmarkStart w:id="21" w:name="_Toc275962378"/>
+      <w:r>
+        <w:rPr>
+          <w:color w:val="000000" w:themeColor="text1"/>
+        </w:rPr>
+        <w:t xml:space="preserve">6.2 </w:t>
+      </w:r>
+      <w:r>
+        <w:rPr>
+          <w:color w:val="000000" w:themeColor="text1"/>
+        </w:rPr>
+        <w:t>Architecture 1: Movement, measure lifetime as a function of speed</w:t>
+      </w:r>
+      <w:bookmarkEnd w:id="21"/>
+    </w:p>
+    <w:p>
+      <w:pPr>
+        <w:spacing w:line="360" w:lineRule="auto"/>
+        <w:ind w:firstLine="360"/>
+        <w:rPr>
+          <w:rFonts w:ascii="Times" w:hAnsi="Times"/>
+          <w:color w:val="000000" w:themeColor="text1"/>
+        </w:rPr>
+      </w:pPr>
+    </w:p>
+    <w:p>
+      <w:pPr>
+        <w:spacing w:line="360" w:lineRule="auto"/>
+        <w:ind w:firstLine="360"/>
+        <w:rPr>
+          <w:rFonts w:ascii="Times" w:hAnsi="Times"/>
+          <w:color w:val="000000" w:themeColor="text1"/>
+        </w:rPr>
+      </w:pPr>
+      <w:r>
+        <w:rPr>
+          <w:rFonts w:ascii="Times" w:hAnsi="Times"/>
+          <w:color w:val="000000" w:themeColor="text1"/>
+        </w:rPr>
+        <w:t>In this design</w:t>
+      </w:r>
+    </w:p>
+    <w:p>
+      <w:pPr>
+        <w:spacing w:line="360" w:lineRule="auto"/>
+        <w:ind w:firstLine="360"/>
+        <w:rPr>
+          <w:rFonts w:ascii="Times" w:hAnsi="Times"/>
+          <w:color w:val="000000" w:themeColor="text1"/>
+        </w:rPr>
+      </w:pPr>
+    </w:p>
+    <w:p>
+      <w:pPr>
+        <w:pStyle w:val="Heading3"/>
+        <w:spacing w:line="360" w:lineRule="auto"/>
+        <w:rPr>
+          <w:color w:val="000000" w:themeColor="text1"/>
+        </w:rPr>
+      </w:pPr>
+      <w:bookmarkStart w:id="22" w:name="_Toc275962379"/>
+      <w:r>
+        <w:rPr>
+          <w:color w:val="000000" w:themeColor="text1"/>
+        </w:rPr>
+        <w:t xml:space="preserve">6.3 </w:t>
+      </w:r>
+      <w:r>
+        <w:rPr>
+          <w:color w:val="000000" w:themeColor="text1"/>
+        </w:rPr>
+        <w:t>Architecture 2: Movement and eat-all-on-contact, measure lifetimes as a function of speed</w:t>
+      </w:r>
+      <w:bookmarkEnd w:id="22"/>
+    </w:p>
+    <w:p>
+      <w:pPr>
+        <w:spacing w:line="360" w:lineRule="auto"/>
+        <w:ind w:firstLine="360"/>
+        <w:rPr>
+          <w:rFonts w:ascii="Times" w:hAnsi="Times"/>
+          <w:color w:val="000000" w:themeColor="text1"/>
+        </w:rPr>
+      </w:pPr>
+    </w:p>
+    <w:p>
+      <w:pPr>
+        <w:spacing w:line="360" w:lineRule="auto"/>
+        <w:ind w:firstLine="360"/>
+        <w:rPr>
+          <w:rFonts w:ascii="Times" w:hAnsi="Times"/>
+          <w:color w:val="000000" w:themeColor="text1"/>
+        </w:rPr>
+      </w:pPr>
+      <w:r>
+        <w:rPr>
+          <w:rFonts w:ascii="Times" w:hAnsi="Times"/>
+          <w:color w:val="000000" w:themeColor="text1"/>
+        </w:rPr>
+        <w:t>In this design</w:t>
+      </w:r>
+    </w:p>
+    <w:p>
+      <w:pPr>
+        <w:pStyle w:val="Heading3"/>
+        <w:spacing w:line="360" w:lineRule="auto"/>
+        <w:rPr>
+          <w:color w:val="000000" w:themeColor="text1"/>
+        </w:rPr>
+      </w:pPr>
+      <w:bookmarkStart w:id="23" w:name="_Toc275962380"/>
+      <w:r>
+        <w:rPr>
+          <w:color w:val="000000" w:themeColor="text1"/>
+        </w:rPr>
+        <w:t>6</w:t>
+      </w:r>
+      <w:r>
+        <w:rPr>
+          <w:color w:val="000000" w:themeColor="text1"/>
+        </w:rPr>
+        <w:t xml:space="preserve">.4 </w:t>
+      </w:r>
+      <w:r>
+        <w:rPr>
+          <w:color w:val="000000" w:themeColor="text1"/>
+        </w:rPr>
+        <w:t>Architecture 3: Movement, eat all on contact, classification with Delta Rule Neuron for one eyelet, plot RMS training error versus eat event</w:t>
+      </w:r>
+      <w:bookmarkEnd w:id="23"/>
+    </w:p>
+    <w:p>
+      <w:pPr>
+        <w:spacing w:line="360" w:lineRule="auto"/>
+        <w:ind w:firstLine="360"/>
+        <w:rPr>
+          <w:rFonts w:ascii="Times" w:hAnsi="Times"/>
+          <w:color w:val="000000" w:themeColor="text1"/>
+        </w:rPr>
+      </w:pPr>
+    </w:p>
+    <w:p>
+      <w:pPr>
+        <w:spacing w:line="360" w:lineRule="auto"/>
+        <w:ind w:firstLine="360"/>
+        <w:rPr>
+          <w:rFonts w:ascii="Times" w:hAnsi="Times"/>
+          <w:color w:val="000000" w:themeColor="text1"/>
+        </w:rPr>
+      </w:pPr>
+      <w:r>
+        <w:rPr>
+          <w:rFonts w:ascii="Times" w:hAnsi="Times"/>
+          <w:color w:val="000000" w:themeColor="text1"/>
+        </w:rPr>
+        <w:t>In this design</w:t>
+      </w:r>
+    </w:p>
+    <w:p/>
+    <w:p>
+      <w:pPr>
+        <w:spacing w:line="360" w:lineRule="auto"/>
+        <w:ind w:firstLine="360"/>
+        <w:rPr>
+          <w:rFonts w:ascii="Times" w:hAnsi="Times"/>
+          <w:color w:val="000000" w:themeColor="text1"/>
+        </w:rPr>
+      </w:pPr>
+      <w:r>
         <w:rPr>
           <w:rFonts w:ascii="Times" w:hAnsi="Times" w:cs="Times"/>
-        </w:rPr>
-      </w:pPr>
+          <w:color w:val="000000" w:themeColor="text1"/>
+        </w:rPr>
+        <w:t>Descriptions of the first four architectures</w:t>
+      </w:r>
+      <w:proofErr w:type="gramStart"/>
       <w:r>
         <w:rPr>
           <w:rFonts w:ascii="Times" w:hAnsi="Times" w:cs="Times"/>
-        </w:rPr>
-        <w:t>For each architecture model: histograms, averages, and standard deviations for each experimental condition for each architecture model.</w:t>
-      </w:r>
-    </w:p>
-    <w:p/>
-    <w:p>
-      <w:pPr>
-        <w:pStyle w:val="Heading3"/>
-      </w:pPr>
-      <w:bookmarkStart w:id="18" w:name="_Toc275871667"/>
-      <w:r>
-        <w:t>5.2 Presentation</w:t>
-      </w:r>
-      <w:bookmarkEnd w:id="18"/>
-    </w:p>
-    <w:p/>
-    <w:p/>
-    <w:p>
+          <w:color w:val="000000" w:themeColor="text1"/>
+        </w:rPr>
+        <w:t>. +</w:t>
+      </w:r>
+      <w:proofErr w:type="gramEnd"/>
       <w:r>
         <w:rPr>
           <w:rFonts w:ascii="Times" w:hAnsi="Times" w:cs="Times"/>
-          <w:sz w:val="32"/>
-          <w:szCs w:val="32"/>
-        </w:rPr>
-        <w:t>How are you going to analyze your experimental data during development</w:t>
-      </w:r>
-      <w:r>
+          <w:color w:val="000000" w:themeColor="text1"/>
+        </w:rPr>
+        <w:t>- Preliminary performance results for each of these.</w:t>
+      </w:r>
+    </w:p>
+    <w:p>
+      <w:pPr>
+        <w:pStyle w:val="Heading1"/>
+      </w:pPr>
+      <w:bookmarkStart w:id="24" w:name="_Toc275962381"/>
+      <w:r>
+        <w:t xml:space="preserve">7. </w:t>
+      </w:r>
+      <w:r>
+        <w:t>Known Issues</w:t>
+      </w:r>
+      <w:bookmarkEnd w:id="24"/>
+    </w:p>
+    <w:p>
+      <w:pPr>
+        <w:spacing w:line="360" w:lineRule="auto"/>
+        <w:ind w:firstLine="360"/>
         <w:rPr>
           <w:rFonts w:ascii="Times" w:hAnsi="Times" w:cs="Times"/>
-          <w:sz w:val="32"/>
-          <w:szCs w:val="32"/>
-        </w:rPr>
-        <w:t>?  +          <w:color w:val="000000" w:themeColor="text1"/>
+        </w:rPr>
+      </w:pPr>
+      <w:r>
+        <w:rPr>
+          <w:rFonts w:ascii="Times" w:hAnsi="Times" w:cs="Times"/>
+          <w:color w:val="000000" w:themeColor="text1"/>
+        </w:rPr>
+        <w:t>Give a schedule for completing the project, including milestones. - Any major problems or questions</w:t>
+      </w:r>
+      <w:proofErr w:type="gramStart"/>
+      <w:r>
+        <w:rPr>
+          <w:rFonts w:ascii="Times" w:hAnsi="Times" w:cs="Times"/>
+          <w:color w:val="000000" w:themeColor="text1"/>
+        </w:rPr>
+        <w:t>?  </w:t>
       </w:r>
+      <w:proofErr w:type="gramEnd"/>
       <w:r>
         <w:rPr>
           <w:rFonts w:ascii="Times" w:hAnsi="Times" w:cs="Times"/>
-          <w:sz w:val="32"/>
-          <w:szCs w:val="32"/>
-        </w:rPr>
-        <w:t>- What plots are you going to produce showing the performance of the robots? -- How are you going to present your results to yourselves and in the final report? - What results are you going to give in the report?</w:t>
-      </w:r>
-    </w:p>
-    <w:p>
-      <w:pPr>
-        <w:pStyle w:val="Heading1"/>
-      </w:pPr>
-      <w:bookmarkStart w:id="19" w:name="_Toc275871668"/>
-      <w:r>
-        <w:rPr>
-          <w:rFonts w:ascii="Times" w:hAnsi="Times" w:cs="Times"/>
-        </w:rPr>
-        <w:t xml:space="preserve">6. </w:t>
-      </w:r>
-      <w:r>
-        <w:rPr>
-          <w:rFonts w:ascii="Times" w:hAnsi="Times" w:cs="Times"/>
-        </w:rPr>
-        <w:t>Preliminary Results</w:t>
-      </w:r>
-      <w:r>
-        <w:t>:</w:t>
-      </w:r>
-      <w:bookmarkEnd w:id="19"/>
-    </w:p>
-    <w:p/>
-    <w:p>
-      <w:r>
-        <w:rPr>
-          <w:rFonts w:ascii="Times" w:hAnsi="Times" w:cs="Times"/>
-          <w:sz w:val="32"/>
-          <w:szCs w:val="32"/>
-        </w:rPr>
-        <w:t>Descriptions of the first four architectures. -- Preliminary performance results for each of these.</w:t>
-      </w:r>
-    </w:p>
-    <w:p>
-      <w:pPr>
-        <w:pStyle w:val="Heading1"/>
-      </w:pPr>
-      <w:bookmarkStart w:id="20" w:name="_Toc275871669"/>
-      <w:r>
-        <w:rPr>
-          <w:rFonts w:ascii="Times" w:hAnsi="Times" w:cs="Times"/>
-        </w:rPr>
-        <w:t xml:space="preserve">7. </w:t>
-      </w:r>
-      <w:r>
-        <w:rPr>
-          <w:rFonts w:ascii="Times" w:hAnsi="Times" w:cs="Times"/>
-        </w:rPr>
-        <w:t>Known Issues</w:t>
-      </w:r>
-      <w:r>
-        <w:t>:</w:t>
-      </w:r>
-      <w:bookmarkEnd w:id="20"/>
-    </w:p>
-    <w:p/>
-    <w:p>
-      <w:pPr>
-        <w:rPr>
-          <w:rFonts w:ascii="Times" w:hAnsi="Times" w:cs="Times"/>
-          <w:sz w:val="32"/>
-          <w:szCs w:val="32"/>
-        </w:rPr>
-      </w:pPr>
-      <w:r>
-        <w:rPr>
-          <w:rFonts w:ascii="Times" w:hAnsi="Times" w:cs="Times"/>
-          <w:sz w:val="32"/>
-          <w:szCs w:val="32"/>
-        </w:rPr>
-        <w:t>Give a schedule for completing the project, including milestones. - Any major problems or questions? -- Team issues? +          <w:color w:val="000000" w:themeColor="text1"/>
+        </w:rPr>
+        <w:t>- Team issues?  - Code issues?  - Resource issues?</w:t>
       </w:r>
     </w:p>
+    <w:p>
+      <w:pPr>
+        <w:spacing w:line="360" w:lineRule="auto"/>
+        <w:ind w:firstLine="360"/>
+        <w:rPr>
+          <w:rFonts w:ascii="Times" w:hAnsi="Times"/>
+          <w:color w:val="000000" w:themeColor="text1"/>
+        </w:rPr>
+      </w:pPr>
+      <w:bookmarkStart w:id="25" w:name="_GoBack"/>
+      <w:bookmarkEnd w:id="25"/>
+    </w:p>
+    <w:bookmarkStart w:id="26" w:name="_Toc275962382" w:displacedByCustomXml="next"/>
+    <w:sdt>
+      <w:sdtPr>
+        <w:rPr>
+          <w:rFonts w:asciiTheme="minorHAnsi" w:eastAsiaTheme="minorEastAsia" w:hAnsiTheme="minorHAnsi" w:cstheme="minorBidi"/>
+          <w:b w:val="0"/>
+          <w:bCs w:val="0"/>
+          <w:color w:val="auto"/>
+          <w:sz w:val="24"/>
+          <w:szCs w:val="24"/>
+        </w:rPr>
+        <w:id w:val="150106928"/>
+        <w:docPartObj>
+          <w:docPartGallery w:val="Bibliographies"/>
+          <w:docPartUnique/>
+        </w:docPartObj>
+      </w:sdtPr>
+      <w:sdtContent>
+        <w:p>
+          <w:pPr>
+            <w:pStyle w:val="Heading1"/>
+          </w:pPr>
+          <w:r>
+            <w:t>8. References</w:t>
+          </w:r>
+          <w:bookmarkEnd w:id="26"/>
+        </w:p>
+        <w:sdt>
+          <w:sdtPr>
+            <w:id w:val="111145805"/>
+            <w:bibliography/>
+          </w:sdtPr>
+          <w:sdtContent>
+            <w:p>
+              <w:pPr>
+                <w:pStyle w:val="Bibliography"/>
+                <w:rPr>
+                  <w:rFonts w:cs="Times New Roman"/>
+                  <w:noProof/>
+                </w:rPr>
+              </w:pPr>
+              <w:r>
+                <w:fldChar w:fldCharType="begin"/>
+              </w:r>
+              <w:r>
+                <w:instrText xml:space="preserve"> BIBLIOGRAPHY </w:instrText>
+              </w:r>
+              <w:r>
+                <w:fldChar w:fldCharType="separate"/>
+              </w:r>
+              <w:r>
+                <w:rPr>
+                  <w:rFonts w:cs="Times New Roman"/>
+                  <w:noProof/>
+                </w:rPr>
+                <w:t>Caudell, Thomas. "Flatworld."</w:t>
+              </w:r>
+            </w:p>
+            <w:p>
+              <w:r>
+                <w:rPr>
+                  <w:b/>
+                  <w:bCs/>
+                  <w:noProof/>
+                </w:rPr>
+                <w:fldChar w:fldCharType="end"/>
+              </w:r>
+            </w:p>
+          </w:sdtContent>
+        </w:sdt>
+      </w:sdtContent>
+    </w:sdt>
     <w:p/>
-    <w:p>
-      <w:pPr>
-        <w:widowControl w:val="0"/>
-        <w:autoSpaceDE w:val="0"/>
-        <w:autoSpaceDN w:val="0"/>
-        <w:adjustRightInd w:val="0"/>
-        <w:spacing w:after="240"/>
-        <w:rPr>
-          <w:rFonts w:ascii="Times" w:hAnsi="Times" w:cs="Times"/>
-        </w:rPr>
-      </w:pPr>
-      <w:r>
-        <w:rPr>
-          <w:rFonts w:ascii="Times" w:hAnsi="Times" w:cs="Times"/>
-          <w:sz w:val="32"/>
-          <w:szCs w:val="32"/>
-        </w:rPr>
-        <w:t xml:space="preserve">The first four architectures mentioned below are: </w:t>
-      </w:r>
-    </w:p>
-    <w:p>
-      <w:pPr>
-        <w:widowControl w:val="0"/>
-        <w:autoSpaceDE w:val="0"/>
-        <w:autoSpaceDN w:val="0"/>
-        <w:adjustRightInd w:val="0"/>
-        <w:spacing w:after="240"/>
-        <w:rPr>
-          <w:rFonts w:ascii="Times" w:hAnsi="Times" w:cs="Times"/>
-        </w:rPr>
-      </w:pPr>
-      <w:r>
-        <w:rPr>
-          <w:rFonts w:ascii="Times" w:hAnsi="Times" w:cs="Times"/>
-          <w:sz w:val="32"/>
-          <w:szCs w:val="32"/>
-        </w:rPr>
-        <w:t xml:space="preserve">Architecture 0: No movement, measure lifetime. -Architecture 1: Movement, measure lifetime as a function of speed. -Architecture 2: Movement and eat-all-on-contact, measure lifetimes as a function of speed. -Architecture 3: Movement, eat all on contact, classification with Delta Rule Neuron for one eyelet, plot RMS training error verses eat event. </w:t>
-      </w:r>
-    </w:p>
-    <w:p>
-      <w:pPr>
-        <w:widowControl w:val="0"/>
-        <w:autoSpaceDE w:val="0"/>
-        <w:autoSpaceDN w:val="0"/>
-        <w:adjustRightInd w:val="0"/>
-        <w:spacing w:after="240"/>
-        <w:rPr>
-          <w:rFonts w:ascii="Times" w:hAnsi="Times" w:cs="Times"/>
-        </w:rPr>
-      </w:pPr>
-      <w:r>
-        <w:rPr>
-          <w:rFonts w:ascii="Times" w:hAnsi="Times" w:cs="Times"/>
-          <w:sz w:val="32"/>
-          <w:szCs w:val="32"/>
-        </w:rPr>
-        <w:t xml:space="preserve">Measurements should be collected over a number (&gt;100) of trials, where the agent starts at random locations and headings. Report histograms, averages, and standard deviations for each experimental condition for each architecture. </w:t>
-      </w:r>
-    </w:p>
-    <w:p>
-      <w:pPr>
-        <w:widowControl w:val="0"/>
-        <w:autoSpaceDE w:val="0"/>
-        <w:autoSpaceDN w:val="0"/>
-        <w:adjustRightInd w:val="0"/>
-        <w:spacing w:after="240"/>
-        <w:rPr>
-          <w:rFonts w:ascii="Times" w:hAnsi="Times" w:cs="Times"/>
-        </w:rPr>
-      </w:pPr>
-      <w:r>
-        <w:rPr>
-          <w:rFonts w:ascii="Times" w:hAnsi="Times" w:cs="Times"/>
-          <w:sz w:val="32"/>
-          <w:szCs w:val="32"/>
-        </w:rPr>
-        <w:t xml:space="preserve">Document: A title page listing the title of your team’s project, plus all team members with their email addresses, plus up to 10 single sided, 1.5 line spaced pages, 1” margins, 12 point Times font, including figures and references. Number all pages at bottom. Put captions on all figures. Label all axis of graphs. Be very concise! </w:t>
-      </w:r>
-    </w:p>
-    <w:p/>
-    <w:p>
-      <w:pPr>
-        <w:jc w:val="center"/>
-        <w:rPr>
-          <w:rFonts w:ascii="Times" w:hAnsi="Times"/>
-          <w:color w:val="000000" w:themeColor="text1"/>
-          <w:sz w:val="28"/>
-          <w:szCs w:val="28"/>
-        </w:rPr>
-      </w:pPr>
-    </w:p>
-    <w:p>
-      <w:pPr>
-        <w:jc w:val="center"/>
-        <w:rPr>
-          <w:rFonts w:ascii="Times" w:hAnsi="Times"/>
-          <w:color w:val="000000" w:themeColor="text1"/>
-          <w:sz w:val="28"/>
-          <w:szCs w:val="28"/>
-        </w:rPr>
-      </w:pPr>
-    </w:p>
-    <w:bookmarkEnd w:id="0"/>
     <w:sectPr>
-      <w:footerReference w:type="default" r:id="rId11"/>
+      <w:footerReference w:type="default" r:id="rId9"/>
       <w:pgSz w:w="12240" w:h="15840"/>
-      <w:pgMar w:top="1440" w:right="1800" w:bottom="1440" w:left="1800" w:header="720" w:footer="720" w:gutter="0"/>
+      <w:pgMar w:top="1440" w:right="1440" w:bottom="1440" w:left="1440" w:header="720" w:footer="720" w:gutter="0"/>
       <w:cols w:space="720"/>
       <w:titlePg/>
       <w:docGrid w:linePitch="360"/>
@@ -2946,7 +4247,7 @@
         <w:rFonts w:ascii="Times New Roman" w:hAnsi="Times New Roman" w:cs="Times New Roman"/>
         <w:noProof/>
       </w:rPr>
-      <w:t>6</w:t>
+      <w:t>8</w:t>
     </w:r>
     <w:r>
       <w:rPr>
@@ -2983,7 +4284,7 @@
         <w:rFonts w:ascii="Times New Roman" w:hAnsi="Times New Roman" w:cs="Times New Roman"/>
         <w:noProof/>
       </w:rPr>
-      <w:t>6</w:t>
+      <w:t>8</w:t>
     </w:r>
     <w:r>
       <w:rPr>
@@ -3325,22 +4626,23 @@
     <w:basedOn w:val="Normal"/>
     <w:next w:val="Normal"/>
     <w:link w:val="Heading1Char"/>
+    <w:autoRedefine/>
     <w:uiPriority w:val="9"/>
     <w:qFormat/>
-    <w:rsid w:val="00F34477"/>
+    <w:rsid w:val="00F55A4F"/>
     <w:pPr>
       <w:keepNext/>
       <w:keepLines/>
-      <w:spacing w:before="480"/>
+      <w:spacing w:before="480" w:line="360" w:lineRule="auto"/>
       <w:outlineLvl w:val="0"/>
     </w:pPr>
     <w:rPr>
-      <w:rFonts w:asciiTheme="majorHAnsi" w:eastAsiaTheme="majorEastAsia" w:hAnsiTheme="majorHAnsi" w:cstheme="majorBidi"/>
+      <w:rFonts w:ascii="Times" w:eastAsiaTheme="majorEastAsia" w:hAnsi="Times" w:cs="Times"/>
       <w:b/>
       <w:bCs/>
-      <w:color w:val="345A8A" w:themeColor="accent1" w:themeShade="B5"/>
-      <w:sz w:val="32"/>
-      <w:szCs w:val="32"/>
+      <w:color w:val="000000" w:themeColor="text1"/>
+      <w:sz w:val="28"/>
+      <w:szCs w:val="28"/>
     </w:rPr>
   </w:style>
   <w:style w:type="paragraph" w:styleId="Heading2">
@@ -3375,7 +4677,7 @@
     <w:uiPriority w:val="9"/>
     <w:unhideWhenUsed/>
     <w:qFormat/>
-    <w:rsid w:val="009B5068"/>
+    <w:rsid w:val="007370E4"/>
     <w:pPr>
       <w:keepNext/>
       <w:keepLines/>
@@ -3383,10 +4685,10 @@
       <w:outlineLvl w:val="2"/>
     </w:pPr>
     <w:rPr>
-      <w:rFonts w:asciiTheme="majorHAnsi" w:eastAsiaTheme="majorEastAsia" w:hAnsiTheme="majorHAnsi" w:cstheme="majorBidi"/>
-      <w:b/>
+      <w:rFonts w:ascii="Times" w:eastAsiaTheme="majorEastAsia" w:hAnsi="Times" w:cstheme="majorBidi"/>
       <w:bCs/>
       <w:color w:val="4F81BD" w:themeColor="accent1"/>
+      <w:u w:val="single"/>
     </w:rPr>
   </w:style>
   <w:style w:type="paragraph" w:styleId="Heading4">
@@ -3583,14 +4885,14 @@
     <w:basedOn w:val="DefaultParagraphFont"/>
     <w:link w:val="Heading1"/>
     <w:uiPriority w:val="9"/>
-    <w:rsid w:val="00F34477"/>
+    <w:rsid w:val="00F55A4F"/>
     <w:rPr>
-      <w:rFonts w:asciiTheme="majorHAnsi" w:eastAsiaTheme="majorEastAsia" w:hAnsiTheme="majorHAnsi" w:cstheme="majorBidi"/>
+      <w:rFonts w:ascii="Times" w:eastAsiaTheme="majorEastAsia" w:hAnsi="Times" w:cs="Times"/>
       <w:b/>
       <w:bCs/>
-      <w:color w:val="345A8A" w:themeColor="accent1" w:themeShade="B5"/>
-      <w:sz w:val="32"/>
-      <w:szCs w:val="32"/>
+      <w:color w:val="000000" w:themeColor="text1"/>
+      <w:sz w:val="28"/>
+      <w:szCs w:val="28"/>
     </w:rPr>
   </w:style>
   <w:style w:type="paragraph" w:styleId="TOCHeading">
@@ -3607,8 +4909,6 @@
     </w:pPr>
     <w:rPr>
       <w:color w:val="365F91" w:themeColor="accent1" w:themeShade="BF"/>
-      <w:sz w:val="28"/>
-      <w:szCs w:val="28"/>
     </w:rPr>
   </w:style>
   <w:style w:type="paragraph" w:styleId="TOC1">
@@ -3848,12 +5148,12 @@
     <w:basedOn w:val="DefaultParagraphFont"/>
     <w:link w:val="Heading3"/>
     <w:uiPriority w:val="9"/>
-    <w:rsid w:val="009B5068"/>
+    <w:rsid w:val="007370E4"/>
     <w:rPr>
-      <w:rFonts w:asciiTheme="majorHAnsi" w:eastAsiaTheme="majorEastAsia" w:hAnsiTheme="majorHAnsi" w:cstheme="majorBidi"/>
-      <w:b/>
+      <w:rFonts w:ascii="Times" w:eastAsiaTheme="majorEastAsia" w:hAnsi="Times" w:cstheme="majorBidi"/>
       <w:bCs/>
       <w:color w:val="4F81BD" w:themeColor="accent1"/>
+      <w:u w:val="single"/>
     </w:rPr>
   </w:style>
   <w:style w:type="character" w:customStyle="1" w:styleId="Heading4Char">
@@ -3909,6 +5209,39 @@
       <w:sz w:val="52"/>
       <w:szCs w:val="52"/>
     </w:rPr>
+  </w:style>
+  <w:style w:type="paragraph" w:styleId="EndnoteText">
+    <w:name w:val="endnote text"/>
+    <w:basedOn w:val="Normal"/>
+    <w:link w:val="EndnoteTextChar"/>
+    <w:uiPriority w:val="99"/>
+    <w:unhideWhenUsed/>
+    <w:rsid w:val="007370E4"/>
+  </w:style>
+  <w:style w:type="character" w:customStyle="1" w:styleId="EndnoteTextChar">
+    <w:name w:val="Endnote Text Char"/>
+    <w:basedOn w:val="DefaultParagraphFont"/>
+    <w:link w:val="EndnoteText"/>
+    <w:uiPriority w:val="99"/>
+    <w:rsid w:val="007370E4"/>
+  </w:style>
+  <w:style w:type="character" w:styleId="EndnoteReference">
+    <w:name w:val="endnote reference"/>
+    <w:basedOn w:val="DefaultParagraphFont"/>
+    <w:uiPriority w:val="99"/>
+    <w:unhideWhenUsed/>
+    <w:rsid w:val="007370E4"/>
+    <w:rPr>
+      <w:vertAlign w:val="superscript"/>
+    </w:rPr>
+  </w:style>
+  <w:style w:type="paragraph" w:styleId="Bibliography">
+    <w:name w:val="Bibliography"/>
+    <w:basedOn w:val="Normal"/>
+    <w:next w:val="Normal"/>
+    <w:uiPriority w:val="37"/>
+    <w:unhideWhenUsed/>
+    <w:rsid w:val="00F02C69"/>
   </w:style>
 </w:styles>
 </file>
@@ -4074,22 +5407,23 @@
     <w:basedOn w:val="Normal"/>
     <w:next w:val="Normal"/>
     <w:link w:val="Heading1Char"/>
+    <w:autoRedefine/>
     <w:uiPriority w:val="9"/>
     <w:qFormat/>
-    <w:rsid w:val="00F34477"/>
+    <w:rsid w:val="00F55A4F"/>
     <w:pPr>
       <w:keepNext/>
       <w:keepLines/>
-      <w:spacing w:before="480"/>
+      <w:spacing w:before="480" w:line="360" w:lineRule="auto"/>
       <w:outlineLvl w:val="0"/>
     </w:pPr>
     <w:rPr>
-      <w:rFonts w:asciiTheme="majorHAnsi" w:eastAsiaTheme="majorEastAsia" w:hAnsiTheme="majorHAnsi" w:cstheme="majorBidi"/>
+      <w:rFonts w:ascii="Times" w:eastAsiaTheme="majorEastAsia" w:hAnsi="Times" w:cs="Times"/>
       <w:b/>
       <w:bCs/>
-      <w:color w:val="345A8A" w:themeColor="accent1" w:themeShade="B5"/>
-      <w:sz w:val="32"/>
-      <w:szCs w:val="32"/>
+      <w:color w:val="000000" w:themeColor="text1"/>
+      <w:sz w:val="28"/>
+      <w:szCs w:val="28"/>
     </w:rPr>
   </w:style>
   <w:style w:type="paragraph" w:styleId="Heading2">
@@ -4124,7 +5458,7 @@
     <w:uiPriority w:val="9"/>
     <w:unhideWhenUsed/>
     <w:qFormat/>
-    <w:rsid w:val="009B5068"/>
+    <w:rsid w:val="007370E4"/>
     <w:pPr>
       <w:keepNext/>
       <w:keepLines/>
@@ -4132,10 +5466,10 @@
       <w:outlineLvl w:val="2"/>
     </w:pPr>
     <w:rPr>
-      <w:rFonts w:asciiTheme="majorHAnsi" w:eastAsiaTheme="majorEastAsia" w:hAnsiTheme="majorHAnsi" w:cstheme="majorBidi"/>
-      <w:b/>
+      <w:rFonts w:ascii="Times" w:eastAsiaTheme="majorEastAsia" w:hAnsi="Times" w:cstheme="majorBidi"/>
       <w:bCs/>
       <w:color w:val="4F81BD" w:themeColor="accent1"/>
+      <w:u w:val="single"/>
     </w:rPr>
   </w:style>
   <w:style w:type="paragraph" w:styleId="Heading4">
@@ -4332,14 +5666,14 @@
     <w:basedOn w:val="DefaultParagraphFont"/>
     <w:link w:val="Heading1"/>
     <w:uiPriority w:val="9"/>
-    <w:rsid w:val="00F34477"/>
+    <w:rsid w:val="00F55A4F"/>
     <w:rPr>
-      <w:rFonts w:asciiTheme="majorHAnsi" w:eastAsiaTheme="majorEastAsia" w:hAnsiTheme="majorHAnsi" w:cstheme="majorBidi"/>
+      <w:rFonts w:ascii="Times" w:eastAsiaTheme="majorEastAsia" w:hAnsi="Times" w:cs="Times"/>
       <w:b/>
       <w:bCs/>
-      <w:color w:val="345A8A" w:themeColor="accent1" w:themeShade="B5"/>
-      <w:sz w:val="32"/>
-      <w:szCs w:val="32"/>
+      <w:color w:val="000000" w:themeColor="text1"/>
+      <w:sz w:val="28"/>
+      <w:szCs w:val="28"/>
     </w:rPr>
   </w:style>
   <w:style w:type="paragraph" w:styleId="TOCHeading">
@@ -4356,8 +5690,6 @@
     </w:pPr>
     <w:rPr>
       <w:color w:val="365F91" w:themeColor="accent1" w:themeShade="BF"/>
-      <w:sz w:val="28"/>
-      <w:szCs w:val="28"/>
     </w:rPr>
   </w:style>
   <w:style w:type="paragraph" w:styleId="TOC1">
@@ -4597,12 +5929,12 @@
     <w:basedOn w:val="DefaultParagraphFont"/>
     <w:link w:val="Heading3"/>
     <w:uiPriority w:val="9"/>
-    <w:rsid w:val="009B5068"/>
+    <w:rsid w:val="007370E4"/>
     <w:rPr>
-      <w:rFonts w:asciiTheme="majorHAnsi" w:eastAsiaTheme="majorEastAsia" w:hAnsiTheme="majorHAnsi" w:cstheme="majorBidi"/>
-      <w:b/>
+      <w:rFonts w:ascii="Times" w:eastAsiaTheme="majorEastAsia" w:hAnsi="Times" w:cstheme="majorBidi"/>
       <w:bCs/>
       <w:color w:val="4F81BD" w:themeColor="accent1"/>
+      <w:u w:val="single"/>
     </w:rPr>
   </w:style>
   <w:style w:type="character" w:customStyle="1" w:styleId="Heading4Char">
@@ -4658,6 +5990,39 @@
       <w:sz w:val="52"/>
       <w:szCs w:val="52"/>
     </w:rPr>
+  </w:style>
+  <w:style w:type="paragraph" w:styleId="EndnoteText">
+    <w:name w:val="endnote text"/>
+    <w:basedOn w:val="Normal"/>
+    <w:link w:val="EndnoteTextChar"/>
+    <w:uiPriority w:val="99"/>
+    <w:unhideWhenUsed/>
+    <w:rsid w:val="007370E4"/>
+  </w:style>
+  <w:style w:type="character" w:customStyle="1" w:styleId="EndnoteTextChar">
+    <w:name w:val="Endnote Text Char"/>
+    <w:basedOn w:val="DefaultParagraphFont"/>
+    <w:link w:val="EndnoteText"/>
+    <w:uiPriority w:val="99"/>
+    <w:rsid w:val="007370E4"/>
+  </w:style>
+  <w:style w:type="character" w:styleId="EndnoteReference">
+    <w:name w:val="endnote reference"/>
+    <w:basedOn w:val="DefaultParagraphFont"/>
+    <w:uiPriority w:val="99"/>
+    <w:unhideWhenUsed/>
+    <w:rsid w:val="007370E4"/>
+    <w:rPr>
+      <w:vertAlign w:val="superscript"/>
+    </w:rPr>
+  </w:style>
+  <w:style w:type="paragraph" w:styleId="Bibliography">
+    <w:name w:val="Bibliography"/>
+    <w:basedOn w:val="Normal"/>
+    <w:next w:val="Normal"/>
+    <w:uiPriority w:val="37"/>
+    <w:unhideWhenUsed/>
+    <w:rsid w:val="00F02C69"/>
   </w:style>
 </w:styles>
 </file>
@@ -4983,11 +6348,30 @@
 </file>
 
 <file path=customXml/item1.xml><?xml version="1.0" encoding="utf-8"?>
-<b:Sources xmlns:b="http://schemas.openxmlformats.org/officeDocument/2006/bibliography" xmlns="http://schemas.openxmlformats.org/officeDocument/2006/bibliography" SelectedStyle="/APA.XSL" StyleName="APA"/>
+<b:Sources xmlns:b="http://schemas.openxmlformats.org/officeDocument/2006/bibliography" xmlns="http://schemas.openxmlformats.org/officeDocument/2006/bibliography" SelectedStyle="/MLA.XSL" StyleName="MLA">
+  <b:Source>
+    <b:Tag>Tho</b:Tag>
+    <b:SourceType>Misc</b:SourceType>
+    <b:Guid>{21575291-136F-C541-9906-ABA34F635C08}</b:Guid>
+    <b:Title>Flatworld</b:Title>
+    <b:Author>
+      <b:Author>
+        <b:NameList>
+          <b:Person>
+            <b:Last>Caudell</b:Last>
+            <b:First>Thomas</b:First>
+          </b:Person>
+        </b:NameList>
+      </b:Author>
+    </b:Author>
+    <b:Medium>Software</b:Medium>
+    <b:RefOrder>1</b:RefOrder>
+  </b:Source>
+</b:Sources>
 </file>
 
 <file path=customXml/itemProps1.xml><?xml version="1.0" encoding="utf-8"?>
-<ds:datastoreItem xmlns:ds="http://schemas.openxmlformats.org/officeDocument/2006/customXml" ds:itemID="{05CCCE1D-50A5-2445-962B-A1267A1CE02C}">
+<ds:datastoreItem xmlns:ds="http://schemas.openxmlformats.org/officeDocument/2006/customXml" ds:itemID="{D077A5D0-4EF0-A648-9BBC-820C42138F2A}">
   <ds:schemaRefs>
     <ds:schemaRef ds:uri="http://schemas.openxmlformats.org/officeDocument/2006/bibliography"/>
   </ds:schemaRefs>

</xml_diff>